<commit_message>
updated Interim report by Deepali
</commit_message>
<xml_diff>
--- a/INTERIM REPORT-inprogress.docx
+++ b/INTERIM REPORT-inprogress.docx
@@ -2,17 +2,6 @@
 <file path=word/document.xml><?xml version="1.0" encoding="utf-8"?>
 <w:document xmlns:wpc="http://schemas.microsoft.com/office/word/2010/wordprocessingCanvas" xmlns:mc="http://schemas.openxmlformats.org/markup-compatibility/2006" xmlns:o="urn:schemas-microsoft-com:office:office" xmlns:r="http://schemas.openxmlformats.org/officeDocument/2006/relationships" xmlns:m="http://schemas.openxmlformats.org/officeDocument/2006/math" xmlns:v="urn:schemas-microsoft-com:vml" xmlns:wp14="http://schemas.microsoft.com/office/word/2010/wordprocessingDrawing" xmlns:wp="http://schemas.openxmlformats.org/drawingml/2006/wordprocessingDrawing" xmlns:w="http://schemas.openxmlformats.org/wordprocessingml/2006/main" xmlns:w14="http://schemas.microsoft.com/office/word/2010/wordml" xmlns:w10="urn:schemas-microsoft-com:office:word" xmlns:w15="http://schemas.microsoft.com/office/word/2012/wordml" xmlns:wpg="http://schemas.microsoft.com/office/word/2010/wordprocessingGroup" xmlns:wpi="http://schemas.microsoft.com/office/word/2010/wordprocessingInk" xmlns:wne="http://schemas.microsoft.com/office/word/2006/wordml" xmlns:wps="http://schemas.microsoft.com/office/word/2010/wordprocessingShape" xmlns:wpsCustomData="http://www.wps.cn/officeDocument/2013/wpsCustomData" mc:Ignorable="w14 w15 wp14">
   <w:body>
-    <w:p>
-      <w:pPr>
-        <w:jc w:val="center"/>
-        <w:rPr>
-          <w:rFonts w:hint="default" w:hAnsi="Trebuchet MS" w:cs="Trebuchet MS" w:asciiTheme="minorAscii"/>
-          <w:sz w:val="44"/>
-          <w:szCs w:val="44"/>
-          <w:lang w:val="en-US"/>
-        </w:rPr>
-      </w:pPr>
-    </w:p>
     <w:p>
       <w:pPr>
         <w:jc w:val="center"/>
@@ -99,57 +88,54 @@
           <w:rFonts w:hint="default" w:hAnsi="Trebuchet MS" w:cs="Trebuchet MS" w:asciiTheme="minorAscii"/>
           <w:sz w:val="44"/>
           <w:szCs w:val="44"/>
-          <w:lang w:val="en-US"/>
-        </w:rPr>
-      </w:pPr>
-    </w:p>
-    <w:p>
-      <w:pPr>
-        <w:jc w:val="center"/>
+        </w:rPr>
+      </w:pPr>
+      <w:r>
         <w:rPr>
           <w:rFonts w:hint="default" w:hAnsi="Trebuchet MS" w:cs="Trebuchet MS" w:asciiTheme="minorAscii"/>
           <w:sz w:val="44"/>
           <w:szCs w:val="44"/>
           <w:lang w:val="en-US"/>
         </w:rPr>
-      </w:pPr>
-    </w:p>
-    <w:p>
-      <w:pPr>
-        <w:jc w:val="center"/>
+        <w:t xml:space="preserve">Capstone Project -  </w:t>
+      </w:r>
+      <w:r>
         <w:rPr>
           <w:rFonts w:hint="default" w:hAnsi="Trebuchet MS" w:cs="Trebuchet MS" w:asciiTheme="minorAscii"/>
           <w:sz w:val="44"/>
           <w:szCs w:val="44"/>
         </w:rPr>
-      </w:pPr>
-      <w:r>
+        <w:t>INTERIM REPORT</w:t>
+      </w:r>
+    </w:p>
+    <w:p>
+      <w:pPr>
+        <w:jc w:val="center"/>
         <w:rPr>
           <w:rFonts w:hint="default" w:hAnsi="Trebuchet MS" w:cs="Trebuchet MS" w:asciiTheme="minorAscii"/>
           <w:sz w:val="44"/>
           <w:szCs w:val="44"/>
-          <w:lang w:val="en-US"/>
-        </w:rPr>
-        <w:t xml:space="preserve">Capstone Project -  </w:t>
-      </w:r>
-      <w:r>
+        </w:rPr>
+      </w:pPr>
+    </w:p>
+    <w:p>
+      <w:pPr>
+        <w:jc w:val="center"/>
         <w:rPr>
           <w:rFonts w:hint="default" w:hAnsi="Trebuchet MS" w:cs="Trebuchet MS" w:asciiTheme="minorAscii"/>
           <w:sz w:val="44"/>
           <w:szCs w:val="44"/>
         </w:rPr>
-        <w:t>INTERIM REPORT</w:t>
-      </w:r>
-    </w:p>
-    <w:p>
-      <w:pPr>
-        <w:jc w:val="center"/>
+      </w:pPr>
+      <w:r>
         <w:rPr>
           <w:rFonts w:hint="default" w:hAnsi="Trebuchet MS" w:cs="Trebuchet MS" w:asciiTheme="minorAscii"/>
           <w:sz w:val="44"/>
           <w:szCs w:val="44"/>
-        </w:rPr>
-      </w:pPr>
+          <w:lang w:val="en-US"/>
+        </w:rPr>
+        <w:t>26 April, 2020</w:t>
+      </w:r>
     </w:p>
     <w:p>
       <w:pPr>
@@ -158,28 +144,29 @@
           <w:rFonts w:hint="default" w:hAnsi="Trebuchet MS" w:cs="Trebuchet MS" w:asciiTheme="minorAscii"/>
           <w:sz w:val="44"/>
           <w:szCs w:val="44"/>
-        </w:rPr>
-      </w:pPr>
-    </w:p>
-    <w:p>
-      <w:pPr>
-        <w:jc w:val="center"/>
+          <w:lang w:val="en-US"/>
+        </w:rPr>
+      </w:pPr>
+      <w:r>
         <w:rPr>
           <w:rFonts w:hint="default" w:hAnsi="Trebuchet MS" w:cs="Trebuchet MS" w:asciiTheme="minorAscii"/>
           <w:sz w:val="44"/>
           <w:szCs w:val="44"/>
           <w:lang w:val="en-US"/>
         </w:rPr>
-      </w:pPr>
-      <w:r>
+        <w:t>AIML Online May19 Group7A</w:t>
+      </w:r>
+    </w:p>
+    <w:p>
+      <w:pPr>
+        <w:jc w:val="center"/>
         <w:rPr>
           <w:rFonts w:hint="default" w:hAnsi="Trebuchet MS" w:cs="Trebuchet MS" w:asciiTheme="minorAscii"/>
           <w:sz w:val="44"/>
           <w:szCs w:val="44"/>
           <w:lang w:val="en-US"/>
         </w:rPr>
-        <w:t>AIML Online May19 Group7A</w:t>
-      </w:r>
+      </w:pPr>
     </w:p>
     <w:p>
       <w:pPr>
@@ -191,78 +178,178 @@
           <w:lang w:val="en-US"/>
         </w:rPr>
       </w:pPr>
-      <w:r>
+    </w:p>
+    <w:p>
+      <w:pPr>
+        <w:jc w:val="center"/>
         <w:rPr>
           <w:rFonts w:hint="default" w:hAnsi="Trebuchet MS" w:cs="Trebuchet MS" w:asciiTheme="minorAscii"/>
           <w:sz w:val="44"/>
           <w:szCs w:val="44"/>
           <w:lang w:val="en-US"/>
         </w:rPr>
-        <w:t>26 April, 2020</w:t>
-      </w:r>
-    </w:p>
-    <w:p>
-      <w:pPr>
-        <w:jc w:val="center"/>
+      </w:pPr>
+      <w:r>
         <w:rPr>
           <w:rFonts w:hint="default" w:hAnsi="Trebuchet MS" w:cs="Trebuchet MS" w:asciiTheme="minorAscii"/>
           <w:sz w:val="44"/>
           <w:szCs w:val="44"/>
           <w:lang w:val="en-US"/>
         </w:rPr>
-      </w:pPr>
+        <w:t>Team</w:t>
+      </w:r>
     </w:p>
     <w:p>
       <w:pPr>
         <w:jc w:val="center"/>
         <w:rPr>
           <w:rFonts w:hint="default" w:hAnsi="Trebuchet MS" w:cs="Trebuchet MS" w:asciiTheme="minorAscii"/>
-          <w:sz w:val="44"/>
-          <w:szCs w:val="44"/>
-          <w:lang w:val="en-US"/>
-        </w:rPr>
-      </w:pPr>
+          <w:sz w:val="28"/>
+          <w:szCs w:val="28"/>
+          <w:lang w:val="en-US"/>
+        </w:rPr>
+      </w:pPr>
+      <w:r>
+        <w:rPr>
+          <w:rFonts w:hint="default" w:hAnsi="Trebuchet MS" w:cs="Trebuchet MS" w:asciiTheme="minorAscii"/>
+          <w:sz w:val="28"/>
+          <w:szCs w:val="28"/>
+          <w:lang w:val="en-US"/>
+        </w:rPr>
+        <w:t>Amit Kumar Gupta</w:t>
+      </w:r>
     </w:p>
     <w:p>
       <w:pPr>
         <w:jc w:val="center"/>
         <w:rPr>
           <w:rFonts w:hint="default" w:hAnsi="Trebuchet MS" w:cs="Trebuchet MS" w:asciiTheme="minorAscii"/>
-          <w:sz w:val="44"/>
-          <w:szCs w:val="44"/>
-          <w:lang w:val="en-US"/>
-        </w:rPr>
-      </w:pPr>
+          <w:sz w:val="28"/>
+          <w:szCs w:val="28"/>
+          <w:lang w:val="en-US"/>
+        </w:rPr>
+      </w:pPr>
+      <w:r>
+        <w:rPr>
+          <w:rFonts w:hint="default" w:hAnsi="Trebuchet MS" w:cs="Trebuchet MS" w:asciiTheme="minorAscii"/>
+          <w:sz w:val="28"/>
+          <w:szCs w:val="28"/>
+          <w:lang w:val="en-US"/>
+        </w:rPr>
+        <w:t>Deepali Chandratre Godbole</w:t>
+      </w:r>
     </w:p>
     <w:p>
       <w:pPr>
         <w:jc w:val="center"/>
         <w:rPr>
           <w:rFonts w:hint="default" w:hAnsi="Trebuchet MS" w:cs="Trebuchet MS" w:asciiTheme="minorAscii"/>
-          <w:sz w:val="44"/>
-          <w:szCs w:val="44"/>
-          <w:lang w:val="en-US"/>
-        </w:rPr>
-      </w:pPr>
+          <w:sz w:val="28"/>
+          <w:szCs w:val="28"/>
+          <w:lang w:val="en-US"/>
+        </w:rPr>
+      </w:pPr>
+      <w:r>
+        <w:rPr>
+          <w:rFonts w:hint="default" w:hAnsi="Trebuchet MS" w:cs="Trebuchet MS" w:asciiTheme="minorAscii"/>
+          <w:sz w:val="28"/>
+          <w:szCs w:val="28"/>
+          <w:lang w:val="en-US"/>
+        </w:rPr>
+        <w:t>Leela Desai</w:t>
+      </w:r>
     </w:p>
     <w:p>
       <w:pPr>
         <w:jc w:val="center"/>
         <w:rPr>
           <w:rFonts w:hint="default" w:hAnsi="Trebuchet MS" w:cs="Trebuchet MS" w:asciiTheme="minorAscii"/>
-          <w:sz w:val="44"/>
-          <w:szCs w:val="44"/>
-          <w:lang w:val="en-US"/>
-        </w:rPr>
-      </w:pPr>
+          <w:sz w:val="28"/>
+          <w:szCs w:val="28"/>
+          <w:lang w:val="en-US"/>
+        </w:rPr>
+      </w:pPr>
+      <w:r>
+        <w:rPr>
+          <w:rFonts w:hint="default" w:hAnsi="Trebuchet MS" w:cs="Trebuchet MS" w:asciiTheme="minorAscii"/>
+          <w:sz w:val="28"/>
+          <w:szCs w:val="28"/>
+          <w:lang w:val="en-US"/>
+        </w:rPr>
+        <w:t>Micheal Philomine Raja</w:t>
+      </w:r>
     </w:p>
     <w:p>
       <w:pPr>
         <w:jc w:val="center"/>
         <w:rPr>
           <w:rFonts w:hint="default" w:hAnsi="Trebuchet MS" w:cs="Trebuchet MS" w:asciiTheme="minorAscii"/>
-          <w:sz w:val="44"/>
-          <w:szCs w:val="44"/>
+          <w:sz w:val="28"/>
+          <w:szCs w:val="28"/>
+          <w:lang w:val="en-US"/>
+        </w:rPr>
+      </w:pPr>
+      <w:r>
+        <w:rPr>
+          <w:rFonts w:hint="default" w:hAnsi="Trebuchet MS" w:cs="Trebuchet MS" w:asciiTheme="minorAscii"/>
+          <w:sz w:val="28"/>
+          <w:szCs w:val="28"/>
+          <w:lang w:val="en-US"/>
+        </w:rPr>
+        <w:t>Poonam Kushwaha</w:t>
+      </w:r>
+    </w:p>
+    <w:p>
+      <w:pPr>
+        <w:jc w:val="center"/>
+        <w:rPr>
+          <w:rFonts w:hint="default" w:hAnsi="Trebuchet MS" w:cs="Trebuchet MS" w:asciiTheme="minorAscii"/>
+          <w:sz w:val="28"/>
+          <w:szCs w:val="28"/>
+          <w:lang w:val="en-US"/>
+        </w:rPr>
+      </w:pPr>
+      <w:r>
+        <w:rPr>
+          <w:rFonts w:hint="default" w:hAnsi="Trebuchet MS" w:cs="Trebuchet MS" w:asciiTheme="minorAscii"/>
+          <w:sz w:val="28"/>
+          <w:szCs w:val="28"/>
+          <w:lang w:val="en-US"/>
+        </w:rPr>
+        <w:t>Uma Satya Vani Nagandala</w:t>
+      </w:r>
+    </w:p>
+    <w:p>
+      <w:pPr>
+        <w:jc w:val="center"/>
+        <w:rPr>
+          <w:rFonts w:hint="default" w:hAnsi="Trebuchet MS" w:cs="Trebuchet MS" w:asciiTheme="minorAscii"/>
+          <w:sz w:val="28"/>
+          <w:szCs w:val="28"/>
+          <w:lang w:val="en-US"/>
+        </w:rPr>
+      </w:pPr>
+    </w:p>
+    <w:p>
+      <w:pPr>
+        <w:jc w:val="center"/>
+        <w:rPr>
+          <w:rFonts w:hint="default" w:hAnsi="Trebuchet MS" w:cs="Trebuchet MS" w:asciiTheme="minorAscii"/>
+          <w:sz w:val="28"/>
+          <w:szCs w:val="28"/>
+          <w:lang w:val="en-US"/>
+        </w:rPr>
+      </w:pPr>
+      <w:bookmarkStart w:id="0" w:name="_GoBack"/>
+      <w:bookmarkEnd w:id="0"/>
+    </w:p>
+    <w:p>
+      <w:pPr>
+        <w:jc w:val="center"/>
+        <w:rPr>
+          <w:rFonts w:hint="default" w:hAnsi="Trebuchet MS" w:cs="Trebuchet MS" w:asciiTheme="minorAscii"/>
+          <w:sz w:val="28"/>
+          <w:szCs w:val="28"/>
           <w:lang w:val="en-US"/>
         </w:rPr>
       </w:pPr>
@@ -417,7 +504,7 @@
           <w:szCs w:val="24"/>
           <w:lang w:val="en-US"/>
         </w:rPr>
-        <w:t>N-gram Analysis                                                     ………………………………………..14</w:t>
+        <w:t>N-gram Analysis                                                     ………………………………………..15</w:t>
       </w:r>
     </w:p>
     <w:p>
@@ -446,7 +533,7 @@
           <w:szCs w:val="24"/>
           <w:lang w:val="en-US"/>
         </w:rPr>
-        <w:t>Modelling                                                                  ………………………………………..16</w:t>
+        <w:t>Modelling                                                                  ………………………………………..18</w:t>
       </w:r>
     </w:p>
     <w:p>
@@ -471,7 +558,7 @@
           <w:szCs w:val="24"/>
           <w:lang w:val="en-US"/>
         </w:rPr>
-        <w:t>Traditional Methods                                              ………………………………………..17</w:t>
+        <w:t>Traditional Methods                                              ………………………………………..19</w:t>
       </w:r>
     </w:p>
     <w:p>
@@ -496,7 +583,7 @@
           <w:szCs w:val="24"/>
           <w:lang w:val="en-US"/>
         </w:rPr>
-        <w:t>Naive Bayes                                                          ………………………………………..17</w:t>
+        <w:t>Naive Bayes                                                          ………………………………………..19</w:t>
       </w:r>
     </w:p>
     <w:p>
@@ -521,7 +608,7 @@
           <w:szCs w:val="24"/>
           <w:lang w:val="en-US"/>
         </w:rPr>
-        <w:t>Logistic Regression                                              ………………………………………..17</w:t>
+        <w:t>Logistic Regression                                              ………………………………………..19</w:t>
       </w:r>
     </w:p>
     <w:p>
@@ -546,7 +633,7 @@
           <w:szCs w:val="24"/>
           <w:lang w:val="en-US"/>
         </w:rPr>
-        <w:t>SVM classifier                                                       ………………………………………..18</w:t>
+        <w:t>SVM classifier                                                       ………………………………………..20</w:t>
       </w:r>
     </w:p>
     <w:p>
@@ -571,7 +658,7 @@
           <w:szCs w:val="24"/>
           <w:lang w:val="en-US"/>
         </w:rPr>
-        <w:t>Random Forest                                                     ………………………………………..18</w:t>
+        <w:t>Random Forest                                                     ………………………………………..20</w:t>
       </w:r>
     </w:p>
     <w:p>
@@ -596,7 +683,7 @@
           <w:szCs w:val="24"/>
           <w:lang w:val="en-US"/>
         </w:rPr>
-        <w:t>XG Boost                                                                ………………………………………..19</w:t>
+        <w:t>XG Boost                                                                ………………………………………..21</w:t>
       </w:r>
     </w:p>
     <w:p>
@@ -621,7 +708,7 @@
           <w:szCs w:val="24"/>
           <w:lang w:val="en-US"/>
         </w:rPr>
-        <w:t>KNN                                                                        ………………………………………..19</w:t>
+        <w:t>KNN                                                                        ………………………………………..21</w:t>
       </w:r>
     </w:p>
     <w:p>
@@ -646,7 +733,7 @@
           <w:szCs w:val="24"/>
           <w:lang w:val="en-US"/>
         </w:rPr>
-        <w:t>Deep learning models                                           ………………………………………..20</w:t>
+        <w:t>Deep learning models                                           ………………………………………..22</w:t>
       </w:r>
     </w:p>
     <w:p>
@@ -671,7 +758,7 @@
           <w:szCs w:val="24"/>
           <w:lang w:val="en-US"/>
         </w:rPr>
-        <w:t>Simple NN                                                             ………………………………………..20</w:t>
+        <w:t>Simple NN                                                             ………………………………………..22</w:t>
       </w:r>
     </w:p>
     <w:p>
@@ -696,7 +783,7 @@
           <w:szCs w:val="24"/>
           <w:lang w:val="en-US"/>
         </w:rPr>
-        <w:t>Hyperparameter tuning                                         ………………………………………..21</w:t>
+        <w:t>Hyper parameter tuning                                         ………………………………………..23</w:t>
       </w:r>
     </w:p>
     <w:p>
@@ -721,7 +808,7 @@
           <w:szCs w:val="24"/>
           <w:lang w:val="en-US"/>
         </w:rPr>
-        <w:t>Random Forest                                                      ………………………………………..21</w:t>
+        <w:t>Random Forest                                                      ………………………………………..23</w:t>
       </w:r>
     </w:p>
     <w:p>
@@ -746,7 +833,7 @@
           <w:szCs w:val="24"/>
           <w:lang w:val="en-US"/>
         </w:rPr>
-        <w:t>Deeplearning model                                             ………………………………………..22</w:t>
+        <w:t>Deep learning model                                             ………………………………………..24</w:t>
       </w:r>
     </w:p>
     <w:p>
@@ -775,7 +862,7 @@
           <w:szCs w:val="24"/>
           <w:lang w:val="en-US"/>
         </w:rPr>
-        <w:t>Embeddings                                                                ………………………………………..24</w:t>
+        <w:t>Embeddings                                                                ………………………………………..26</w:t>
       </w:r>
     </w:p>
     <w:p>
@@ -800,7 +887,7 @@
           <w:szCs w:val="24"/>
           <w:lang w:val="en-US"/>
         </w:rPr>
-        <w:t>Fast Text                                                                    ………………………………………..24</w:t>
+        <w:t>Fast Text                                                                    ………………………………………..26</w:t>
       </w:r>
     </w:p>
     <w:p>
@@ -825,7 +912,7 @@
           <w:szCs w:val="24"/>
           <w:lang w:val="en-US"/>
         </w:rPr>
-        <w:t>Word2Vec                                                                 ………………………………………..25</w:t>
+        <w:t>Word2Vec                                                                 ………………………………………..27</w:t>
       </w:r>
     </w:p>
     <w:p>
@@ -850,7 +937,7 @@
           <w:szCs w:val="24"/>
           <w:lang w:val="en-US"/>
         </w:rPr>
-        <w:t>GloVe                                                                         ………………………………………..27</w:t>
+        <w:t>GloVe                                                                         ………………………………………..29</w:t>
       </w:r>
     </w:p>
     <w:p>
@@ -875,7 +962,7 @@
           <w:szCs w:val="24"/>
           <w:lang w:val="en-US"/>
         </w:rPr>
-        <w:t>BiLSTM                                                                      ………………………………………..28</w:t>
+        <w:t>BiLSTM                                                                      ………………………………………..29</w:t>
       </w:r>
     </w:p>
     <w:p>
@@ -900,7 +987,7 @@
           <w:szCs w:val="24"/>
           <w:lang w:val="en-US"/>
         </w:rPr>
-        <w:t>Future improvements                                          ………………………………………….28</w:t>
+        <w:t>Future improvements                                          ………………………………………….30</w:t>
       </w:r>
     </w:p>
     <w:p>
@@ -929,12 +1016,42 @@
           <w:szCs w:val="24"/>
           <w:lang w:val="en-US"/>
         </w:rPr>
-        <w:t>Next Steps                                                                  ………………………………………..29</w:t>
-      </w:r>
-    </w:p>
-    <w:p>
-      <w:pPr>
-        <w:numPr>
+        <w:t>Next Steps                                                                  ………………………………………..31</w:t>
+      </w:r>
+    </w:p>
+    <w:p>
+      <w:pPr>
+        <w:numPr>
+          <w:ilvl w:val="0"/>
+          <w:numId w:val="1"/>
+        </w:numPr>
+        <w:ind w:left="425" w:leftChars="0" w:hanging="425" w:firstLineChars="0"/>
+        <w:jc w:val="both"/>
+        <w:rPr>
+          <w:rFonts w:hint="default" w:hAnsi="Trebuchet MS" w:cs="Trebuchet MS" w:asciiTheme="minorAscii"/>
+          <w:b/>
+          <w:bCs/>
+          <w:sz w:val="24"/>
+          <w:szCs w:val="24"/>
+          <w:lang w:val="en-US"/>
+        </w:rPr>
+      </w:pPr>
+      <w:r>
+        <w:rPr>
+          <w:rFonts w:hint="default" w:hAnsi="Trebuchet MS" w:cs="Trebuchet MS" w:asciiTheme="minorAscii"/>
+          <w:b/>
+          <w:bCs/>
+          <w:sz w:val="24"/>
+          <w:szCs w:val="24"/>
+          <w:lang w:val="en-US"/>
+        </w:rPr>
+        <w:t>Code Submission                                                       ………………………………………..31</w:t>
+      </w:r>
+    </w:p>
+    <w:p>
+      <w:pPr>
+        <w:numPr>
+          <w:ilvl w:val="0"/>
           <w:numId w:val="0"/>
         </w:numPr>
         <w:spacing w:after="160" w:line="259" w:lineRule="auto"/>
@@ -950,6 +1067,7 @@
     <w:p>
       <w:pPr>
         <w:numPr>
+          <w:ilvl w:val="0"/>
           <w:numId w:val="0"/>
         </w:numPr>
         <w:spacing w:after="160" w:line="259" w:lineRule="auto"/>
@@ -1266,12 +1384,12 @@
               <wp:anchor distT="0" distB="0" distL="114300" distR="114300" simplePos="0" relativeHeight="251659264" behindDoc="0" locked="0" layoutInCell="1" allowOverlap="1">
                 <wp:simplePos x="0" y="0"/>
                 <wp:positionH relativeFrom="column">
-                  <wp:posOffset>103505</wp:posOffset>
+                  <wp:posOffset>-79375</wp:posOffset>
                 </wp:positionH>
                 <wp:positionV relativeFrom="paragraph">
                   <wp:posOffset>45720</wp:posOffset>
                 </wp:positionV>
-                <wp:extent cx="5295265" cy="914400"/>
+                <wp:extent cx="5478145" cy="914400"/>
                 <wp:effectExtent l="6350" t="6350" r="17145" b="8890"/>
                 <wp:wrapNone/>
                 <wp:docPr id="94" name="Group 94"/>
@@ -1283,9 +1401,9 @@
                       <wpg:grpSpPr>
                         <a:xfrm>
                           <a:off x="0" y="0"/>
-                          <a:ext cx="5295265" cy="914400"/>
-                          <a:chOff x="7500" y="8820"/>
-                          <a:chExt cx="8339" cy="1440"/>
+                          <a:ext cx="5478145" cy="914400"/>
+                          <a:chOff x="7212" y="8820"/>
+                          <a:chExt cx="8627" cy="1440"/>
                         </a:xfrm>
                       </wpg:grpSpPr>
                       <wps:wsp>
@@ -1293,8 +1411,8 @@
                         <wps:cNvSpPr/>
                         <wps:spPr>
                           <a:xfrm>
-                            <a:off x="7500" y="8820"/>
-                            <a:ext cx="1814" cy="1440"/>
+                            <a:off x="7212" y="8820"/>
+                            <a:ext cx="2102" cy="1440"/>
                           </a:xfrm>
                           <a:prstGeom prst="rect">
                             <a:avLst/>
@@ -1329,7 +1447,7 @@
                                   <w:rFonts w:hint="default"/>
                                   <w:lang w:val="en-US"/>
                                 </w:rPr>
-                                <w:t>Understanding and visualization of data</w:t>
+                                <w:t>Understanding Problem statement and visualization of data</w:t>
                               </w:r>
                             </w:p>
                           </w:txbxContent>
@@ -1598,9 +1716,9 @@
           </mc:Choice>
           <mc:Fallback>
             <w:pict>
-              <v:group id="_x0000_s1026" o:spid="_x0000_s1026" o:spt="203" style="position:absolute;left:0pt;margin-left:8.15pt;margin-top:3.6pt;height:72pt;width:416.95pt;z-index:251659264;mso-width-relative:page;mso-height-relative:page;" coordorigin="7500,8820" coordsize="8339,1440" o:gfxdata="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">
+              <v:group id="_x0000_s1026" o:spid="_x0000_s1026" o:spt="203" style="position:absolute;left:0pt;margin-left:-6.25pt;margin-top:3.6pt;height:72pt;width:431.35pt;z-index:251659264;mso-width-relative:page;mso-height-relative:page;" coordorigin="7212,8820" coordsize="8627,1440" o:gfxdata="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">
                 <o:lock v:ext="edit" aspectratio="f"/>
-                <v:rect id="_x0000_s1026" o:spid="_x0000_s1026" o:spt="1" style="position:absolute;left:7500;top:8820;height:1440;width:1814;v-text-anchor:middle;" fillcolor="#FFFFFF [3201]" filled="t" stroked="t" coordsize="21600,21600" o:gfxdata="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">
+                <v:rect id="_x0000_s1026" o:spid="_x0000_s1026" o:spt="1" style="position:absolute;left:7212;top:8820;height:1440;width:2102;v-text-anchor:middle;" fillcolor="#FFFFFF [3201]" filled="t" stroked="t" coordsize="21600,21600" o:gfxdata="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">
                   <v:fill on="t" focussize="0,0"/>
                   <v:stroke weight="1pt" color="#5B9BD5 [3204]" miterlimit="8" joinstyle="miter"/>
                   <v:imagedata o:title=""/>
@@ -1620,7 +1738,7 @@
                             <w:rFonts w:hint="default"/>
                             <w:lang w:val="en-US"/>
                           </w:rPr>
-                          <w:t>Understanding and visualization of data</w:t>
+                          <w:t>Understanding Problem statement and visualization of data</w:t>
                         </w:r>
                       </w:p>
                     </w:txbxContent>
@@ -2149,6 +2267,7 @@
         <w:keepLines w:val="0"/>
         <w:widowControl/>
         <w:numPr>
+          <w:ilvl w:val="0"/>
           <w:numId w:val="0"/>
         </w:numPr>
         <w:suppressLineNumbers w:val="0"/>
@@ -2212,7 +2331,7 @@
           <w:shd w:val="clear" w:fill="FFFFFF"/>
           <w:lang w:val="en-US" w:eastAsia="zh-CN" w:bidi="ar"/>
         </w:rPr>
-        <w:t xml:space="preserve">Word embeddings boost to model performance:  Different Embeddings namely ELMO, BERT, FastText, Word2Vec and Glove were explored to further enhance the model performance. </w:t>
+        <w:t xml:space="preserve">Word embeddings boost to model performance:  Different Embeddings namely ELMO, BERT, FastText, Word2Vec and GloVe were explored to further enhance the model performance. </w:t>
       </w:r>
       <w:r>
         <w:rPr>
@@ -2223,7 +2342,7 @@
           <w:szCs w:val="22"/>
           <w:lang w:val="en-US"/>
         </w:rPr>
-        <w:t xml:space="preserve"> ELMO and BERT are not content sensitive embeddings. And therefore, our main focus was on Fast Text, Word2Vec and Glove.</w:t>
+        <w:t xml:space="preserve"> ELMO and BERT are relatively new embeddings. In first half of the project, our main focus was on Fast Text, Word2Vec and GloVe.</w:t>
       </w:r>
     </w:p>
     <w:p>
@@ -3618,7 +3737,7 @@
           </mc:Choice>
           <mc:Fallback>
             <w:pict>
-              <v:group id="_x0000_s1026" o:spid="_x0000_s1026" o:spt="203" style="position:absolute;left:0pt;margin-left:-51.2pt;margin-top:6.9pt;height:17120.65pt;width:505.7pt;z-index:251662336;mso-width-relative:page;mso-height-relative:page;" coordorigin="6371,171499" coordsize="10114,342413" o:gfxdata="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">
+              <v:group id="_x0000_s1026" o:spid="_x0000_s1026" o:spt="203" style="position:absolute;left:0pt;margin-left:-51.2pt;margin-top:6.9pt;height:17120.65pt;width:505.7pt;z-index:251662336;mso-width-relative:page;mso-height-relative:page;" coordorigin="6371,171499" coordsize="10114,342413" o:gfxdata="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">
                 <o:lock v:ext="edit" aspectratio="f"/>
                 <v:roundrect id="Rounded Rectangle 37" o:spid="_x0000_s1026" o:spt="2" style="position:absolute;left:8510;top:171499;height:863;width:4976;v-text-anchor:middle;" fillcolor="#FFFFFF [3201]" filled="t" stroked="t" coordsize="21600,21600" arcsize="0.166666666666667" o:gfxdata="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">
                   <v:fill on="t" focussize="0,0"/>
@@ -4843,7 +4962,7 @@
           </mc:Choice>
           <mc:Fallback>
             <w:pict>
-              <v:shape id="_x0000_s1026" o:spid="_x0000_s1026" o:spt="202" type="#_x0000_t202" style="position:absolute;left:0pt;margin-left:149.9pt;margin-top:1.25pt;height:29.1pt;width:28.7pt;z-index:251663360;mso-width-relative:page;mso-height-relative:page;" filled="f" stroked="f" coordsize="21600,21600" o:gfxdata="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">
+              <v:shape id="_x0000_s1026" o:spid="_x0000_s1026" o:spt="202" type="#_x0000_t202" style="position:absolute;left:0pt;margin-left:149.9pt;margin-top:1.25pt;height:29.1pt;width:28.7pt;z-index:251663360;mso-width-relative:page;mso-height-relative:page;" filled="f" stroked="f" coordsize="21600,21600" o:gfxdata="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">
                 <v:fill on="f" focussize="0,0"/>
                 <v:stroke on="f" weight="0.5pt"/>
                 <v:imagedata o:title=""/>
@@ -5897,6 +6016,7 @@
         <w:keepLines w:val="0"/>
         <w:widowControl/>
         <w:numPr>
+          <w:ilvl w:val="0"/>
           <w:numId w:val="0"/>
         </w:numPr>
         <w:suppressLineNumbers w:val="0"/>
@@ -5929,6 +6049,7 @@
         <w:keepLines w:val="0"/>
         <w:widowControl/>
         <w:numPr>
+          <w:ilvl w:val="0"/>
           <w:numId w:val="0"/>
         </w:numPr>
         <w:suppressLineNumbers w:val="0"/>
@@ -7138,6 +7259,7 @@
         <w:keepLines w:val="0"/>
         <w:widowControl/>
         <w:numPr>
+          <w:ilvl w:val="0"/>
           <w:numId w:val="0"/>
         </w:numPr>
         <w:suppressLineNumbers w:val="0"/>
@@ -7956,6 +8078,7 @@
         <w:keepLines w:val="0"/>
         <w:widowControl/>
         <w:numPr>
+          <w:ilvl w:val="0"/>
           <w:numId w:val="0"/>
         </w:numPr>
         <w:suppressLineNumbers w:val="0"/>
@@ -7971,8 +8094,62 @@
         </w:rPr>
         <w:drawing>
           <wp:inline distT="0" distB="0" distL="114300" distR="114300">
-            <wp:extent cx="4132580" cy="3067050"/>
-            <wp:effectExtent l="0" t="0" r="12700" b="11430"/>
+            <wp:extent cx="2480945" cy="1911985"/>
+            <wp:effectExtent l="0" t="0" r="3175" b="8255"/>
+            <wp:docPr id="24" name="Picture 2"/>
+            <wp:cNvGraphicFramePr>
+              <a:graphicFrameLocks xmlns:a="http://schemas.openxmlformats.org/drawingml/2006/main" noChangeAspect="1"/>
+            </wp:cNvGraphicFramePr>
+            <a:graphic xmlns:a="http://schemas.openxmlformats.org/drawingml/2006/main">
+              <a:graphicData uri="http://schemas.openxmlformats.org/drawingml/2006/picture">
+                <pic:pic xmlns:pic="http://schemas.openxmlformats.org/drawingml/2006/picture">
+                  <pic:nvPicPr>
+                    <pic:cNvPr id="24" name="Picture 2"/>
+                    <pic:cNvPicPr>
+                      <a:picLocks noChangeAspect="1"/>
+                    </pic:cNvPicPr>
+                  </pic:nvPicPr>
+                  <pic:blipFill>
+                    <a:blip r:embed="rId8"/>
+                    <a:srcRect l="60159" t="14553" b="10693"/>
+                    <a:stretch>
+                      <a:fillRect/>
+                    </a:stretch>
+                  </pic:blipFill>
+                  <pic:spPr>
+                    <a:xfrm>
+                      <a:off x="0" y="0"/>
+                      <a:ext cx="2480945" cy="1911985"/>
+                    </a:xfrm>
+                    <a:prstGeom prst="rect">
+                      <a:avLst/>
+                    </a:prstGeom>
+                    <a:noFill/>
+                    <a:ln>
+                      <a:noFill/>
+                    </a:ln>
+                  </pic:spPr>
+                </pic:pic>
+              </a:graphicData>
+            </a:graphic>
+          </wp:inline>
+        </w:drawing>
+      </w:r>
+      <w:r>
+        <w:rPr>
+          <w:rFonts w:hint="default" w:hAnsi="Trebuchet MS" w:cs="Trebuchet MS" w:asciiTheme="minorAscii"/>
+          <w:lang w:val="en-US"/>
+        </w:rPr>
+        <w:t xml:space="preserve"> </w:t>
+      </w:r>
+      <w:r>
+        <w:rPr>
+          <w:rFonts w:hint="default" w:hAnsi="Trebuchet MS" w:cs="Trebuchet MS" w:asciiTheme="minorAscii"/>
+        </w:rPr>
+        <w:drawing>
+          <wp:inline distT="0" distB="0" distL="114300" distR="114300">
+            <wp:extent cx="2519045" cy="1870075"/>
+            <wp:effectExtent l="0" t="0" r="10795" b="4445"/>
             <wp:docPr id="53" name="Picture 5"/>
             <wp:cNvGraphicFramePr>
               <a:graphicFrameLocks xmlns:a="http://schemas.openxmlformats.org/drawingml/2006/main" noChangeAspect="1"/>
@@ -7996,7 +8173,7 @@
                   <pic:spPr>
                     <a:xfrm>
                       <a:off x="0" y="0"/>
-                      <a:ext cx="4132580" cy="3067050"/>
+                      <a:ext cx="2519045" cy="1870075"/>
                     </a:xfrm>
                     <a:prstGeom prst="rect">
                       <a:avLst/>
@@ -8019,22 +8196,59 @@
         <w:keepLines w:val="0"/>
         <w:widowControl/>
         <w:numPr>
+          <w:ilvl w:val="0"/>
           <w:numId w:val="0"/>
         </w:numPr>
         <w:suppressLineNumbers w:val="0"/>
         <w:spacing w:before="0" w:beforeAutospacing="0" w:after="0" w:afterAutospacing="0"/>
         <w:ind w:left="360" w:leftChars="0" w:right="0" w:rightChars="0"/>
-        <w:rPr>
-          <w:rFonts w:hint="default" w:hAnsi="Trebuchet MS" w:cs="Trebuchet MS" w:asciiTheme="minorAscii"/>
-          <w:lang w:val="en-US"/>
-        </w:rPr>
-      </w:pPr>
-      <w:r>
-        <w:rPr>
-          <w:rFonts w:hint="default" w:hAnsi="Trebuchet MS" w:cs="Trebuchet MS" w:asciiTheme="minorAscii"/>
-          <w:lang w:val="en-US"/>
-        </w:rPr>
-        <w:t>This visual representation provides with better understanding of vocabulary were are dealing with. We also know that out of these 54 groups, GRP_0 has maximum entries. Hence, this representation will have maximum words from GRP_0. Therefore, it is important to see word cloud for individual groups as well.</w:t>
+        <w:jc w:val="center"/>
+        <w:rPr>
+          <w:rFonts w:hint="default" w:hAnsi="Trebuchet MS" w:cs="Trebuchet MS" w:asciiTheme="minorAscii"/>
+          <w:lang w:val="en-US"/>
+        </w:rPr>
+      </w:pPr>
+      <w:r>
+        <w:rPr>
+          <w:rFonts w:hint="default" w:hAnsi="Trebuchet MS" w:cs="Trebuchet MS" w:asciiTheme="minorAscii"/>
+          <w:lang w:val="en-US"/>
+        </w:rPr>
+        <w:t>Before Cleaning</w:t>
+      </w:r>
+      <w:r>
+        <w:rPr>
+          <w:rFonts w:hint="default" w:hAnsi="Trebuchet MS" w:cs="Trebuchet MS" w:asciiTheme="minorAscii"/>
+          <w:lang w:val="en-US"/>
+        </w:rPr>
+        <w:tab/>
+      </w:r>
+      <w:r>
+        <w:rPr>
+          <w:rFonts w:hint="default" w:hAnsi="Trebuchet MS" w:cs="Trebuchet MS" w:asciiTheme="minorAscii"/>
+          <w:lang w:val="en-US"/>
+        </w:rPr>
+        <w:tab/>
+      </w:r>
+      <w:r>
+        <w:rPr>
+          <w:rFonts w:hint="default" w:hAnsi="Trebuchet MS" w:cs="Trebuchet MS" w:asciiTheme="minorAscii"/>
+          <w:lang w:val="en-US"/>
+        </w:rPr>
+        <w:tab/>
+      </w:r>
+      <w:r>
+        <w:rPr>
+          <w:rFonts w:hint="default" w:hAnsi="Trebuchet MS" w:cs="Trebuchet MS" w:asciiTheme="minorAscii"/>
+          <w:lang w:val="en-US"/>
+        </w:rPr>
+        <w:tab/>
+      </w:r>
+      <w:r>
+        <w:rPr>
+          <w:rFonts w:hint="default" w:hAnsi="Trebuchet MS" w:cs="Trebuchet MS" w:asciiTheme="minorAscii"/>
+          <w:lang w:val="en-US"/>
+        </w:rPr>
+        <w:t>After Cleaning</w:t>
       </w:r>
     </w:p>
     <w:p>
@@ -8043,6 +8257,7 @@
         <w:keepLines w:val="0"/>
         <w:widowControl/>
         <w:numPr>
+          <w:ilvl w:val="0"/>
           <w:numId w:val="0"/>
         </w:numPr>
         <w:suppressLineNumbers w:val="0"/>
@@ -8055,10 +8270,69 @@
     </w:p>
     <w:p>
       <w:pPr>
+        <w:keepNext w:val="0"/>
+        <w:keepLines w:val="0"/>
+        <w:widowControl/>
         <w:numPr>
           <w:ilvl w:val="0"/>
           <w:numId w:val="0"/>
         </w:numPr>
+        <w:suppressLineNumbers w:val="0"/>
+        <w:spacing w:before="0" w:beforeAutospacing="0" w:after="0" w:afterAutospacing="0"/>
+        <w:ind w:left="360" w:leftChars="0" w:right="0" w:rightChars="0"/>
+        <w:rPr>
+          <w:rFonts w:hint="default" w:hAnsi="Trebuchet MS" w:cs="Trebuchet MS" w:asciiTheme="minorAscii"/>
+          <w:lang w:val="en-US"/>
+        </w:rPr>
+      </w:pPr>
+      <w:r>
+        <w:rPr>
+          <w:rFonts w:hint="default" w:hAnsi="Trebuchet MS" w:cs="Trebuchet MS" w:asciiTheme="minorAscii"/>
+          <w:lang w:val="en-US"/>
+        </w:rPr>
+        <w:t>This visual representation provides with better understanding of vocabulary we are dealing with. We also know that out of these 54 groups, GRP_0 has maximum entries. Hence, this representation will have maximum words from GRP_0. Therefore, it is important to see word cloud for individual groups as well.</w:t>
+      </w:r>
+    </w:p>
+    <w:p>
+      <w:pPr>
+        <w:keepNext w:val="0"/>
+        <w:keepLines w:val="0"/>
+        <w:widowControl/>
+        <w:numPr>
+          <w:ilvl w:val="0"/>
+          <w:numId w:val="0"/>
+        </w:numPr>
+        <w:suppressLineNumbers w:val="0"/>
+        <w:spacing w:before="0" w:beforeAutospacing="0" w:after="0" w:afterAutospacing="0"/>
+        <w:ind w:left="360" w:leftChars="0" w:right="0" w:rightChars="0"/>
+        <w:rPr>
+          <w:rFonts w:hint="default" w:hAnsi="Trebuchet MS" w:cs="Trebuchet MS" w:asciiTheme="minorAscii"/>
+        </w:rPr>
+      </w:pPr>
+    </w:p>
+    <w:p>
+      <w:pPr>
+        <w:keepNext w:val="0"/>
+        <w:keepLines w:val="0"/>
+        <w:widowControl/>
+        <w:numPr>
+          <w:ilvl w:val="0"/>
+          <w:numId w:val="0"/>
+        </w:numPr>
+        <w:suppressLineNumbers w:val="0"/>
+        <w:spacing w:before="0" w:beforeAutospacing="0" w:after="0" w:afterAutospacing="0"/>
+        <w:ind w:left="360" w:leftChars="0" w:right="0" w:rightChars="0"/>
+        <w:rPr>
+          <w:rFonts w:hint="default" w:hAnsi="Trebuchet MS" w:cs="Trebuchet MS" w:asciiTheme="minorAscii"/>
+        </w:rPr>
+      </w:pPr>
+    </w:p>
+    <w:p>
+      <w:pPr>
+        <w:numPr>
+          <w:ilvl w:val="0"/>
+          <w:numId w:val="0"/>
+        </w:numPr>
         <w:rPr>
           <w:rFonts w:hint="default" w:hAnsi="Trebuchet MS" w:cs="Trebuchet MS" w:asciiTheme="minorAscii"/>
           <w:sz w:val="22"/>
@@ -8075,6 +8349,20 @@
         </w:rPr>
         <w:t>Following is the list of top 10 Assignment groups:</w:t>
       </w:r>
+    </w:p>
+    <w:p>
+      <w:pPr>
+        <w:numPr>
+          <w:ilvl w:val="0"/>
+          <w:numId w:val="0"/>
+        </w:numPr>
+        <w:rPr>
+          <w:rFonts w:hint="default" w:hAnsi="Trebuchet MS" w:cs="Trebuchet MS" w:asciiTheme="minorAscii"/>
+          <w:sz w:val="22"/>
+          <w:szCs w:val="22"/>
+          <w:lang w:val="en-US"/>
+        </w:rPr>
+      </w:pPr>
     </w:p>
     <w:p>
       <w:pPr>
@@ -8210,6 +8498,19 @@
           <w:rFonts w:hint="default" w:hAnsi="Trebuchet MS" w:cs="Trebuchet MS" w:asciiTheme="minorAscii"/>
           <w:sz w:val="22"/>
           <w:szCs w:val="22"/>
+        </w:rPr>
+      </w:pPr>
+    </w:p>
+    <w:p>
+      <w:pPr>
+        <w:numPr>
+          <w:ilvl w:val="0"/>
+          <w:numId w:val="0"/>
+        </w:numPr>
+        <w:rPr>
+          <w:rFonts w:hint="default" w:hAnsi="Trebuchet MS" w:cs="Trebuchet MS" w:asciiTheme="minorAscii"/>
+          <w:sz w:val="22"/>
+          <w:szCs w:val="22"/>
           <w:lang w:val="en-US"/>
         </w:rPr>
       </w:pPr>
@@ -9017,17 +9318,7 @@
         </w:numPr>
         <w:rPr>
           <w:rFonts w:hint="default" w:hAnsi="Trebuchet MS" w:cs="Trebuchet MS" w:asciiTheme="minorAscii"/>
-          <w:sz w:val="22"/>
-          <w:szCs w:val="22"/>
-          <w:lang w:val="en-US"/>
-        </w:rPr>
-        <w:sectPr>
-          <w:footerReference r:id="rId3" w:type="default"/>
-          <w:pgSz w:w="11906" w:h="16838"/>
-          <w:pgMar w:top="1440" w:right="1800" w:bottom="1440" w:left="1800" w:header="720" w:footer="720" w:gutter="0"/>
-          <w:cols w:space="720" w:num="1"/>
-          <w:docGrid w:linePitch="360" w:charSpace="0"/>
-        </w:sectPr>
+        </w:rPr>
       </w:pPr>
       <w:r>
         <w:rPr>
@@ -9083,6 +9374,824 @@
           <w:numId w:val="0"/>
         </w:numPr>
         <w:rPr>
+          <w:rFonts w:hint="default" w:hAnsi="Trebuchet MS" w:cs="Trebuchet MS" w:asciiTheme="minorAscii"/>
+        </w:rPr>
+      </w:pPr>
+    </w:p>
+    <w:p>
+      <w:pPr>
+        <w:numPr>
+          <w:ilvl w:val="0"/>
+          <w:numId w:val="0"/>
+        </w:numPr>
+        <w:rPr>
+          <w:rFonts w:hint="default" w:hAnsi="Trebuchet MS" w:cs="Trebuchet MS" w:asciiTheme="minorAscii"/>
+          <w:lang w:val="en-US"/>
+        </w:rPr>
+      </w:pPr>
+      <w:r>
+        <w:rPr>
+          <w:rFonts w:hint="default" w:hAnsi="Trebuchet MS" w:cs="Trebuchet MS" w:asciiTheme="minorAscii"/>
+          <w:lang w:val="en-US"/>
+        </w:rPr>
+        <w:t>Following is an observation summary of top ten groups:</w:t>
+      </w:r>
+    </w:p>
+    <w:tbl>
+      <w:tblPr>
+        <w:tblStyle w:val="13"/>
+        <w:tblW w:w="0" w:type="auto"/>
+        <w:tblInd w:w="0" w:type="dxa"/>
+        <w:tblBorders>
+          <w:top w:val="single" w:color="auto" w:sz="4" w:space="0"/>
+          <w:left w:val="single" w:color="auto" w:sz="4" w:space="0"/>
+          <w:bottom w:val="single" w:color="auto" w:sz="4" w:space="0"/>
+          <w:right w:val="single" w:color="auto" w:sz="4" w:space="0"/>
+          <w:insideH w:val="single" w:color="auto" w:sz="4" w:space="0"/>
+          <w:insideV w:val="single" w:color="auto" w:sz="4" w:space="0"/>
+        </w:tblBorders>
+        <w:tblLayout w:type="autofit"/>
+        <w:tblCellMar>
+          <w:top w:w="0" w:type="dxa"/>
+          <w:left w:w="108" w:type="dxa"/>
+          <w:bottom w:w="0" w:type="dxa"/>
+          <w:right w:w="108" w:type="dxa"/>
+        </w:tblCellMar>
+      </w:tblPr>
+      <w:tblGrid>
+        <w:gridCol w:w="1273"/>
+        <w:gridCol w:w="7249"/>
+      </w:tblGrid>
+      <w:tr>
+        <w:tblPrEx>
+          <w:tblBorders>
+            <w:top w:val="single" w:color="auto" w:sz="4" w:space="0"/>
+            <w:left w:val="single" w:color="auto" w:sz="4" w:space="0"/>
+            <w:bottom w:val="single" w:color="auto" w:sz="4" w:space="0"/>
+            <w:right w:val="single" w:color="auto" w:sz="4" w:space="0"/>
+            <w:insideH w:val="single" w:color="auto" w:sz="4" w:space="0"/>
+            <w:insideV w:val="single" w:color="auto" w:sz="4" w:space="0"/>
+          </w:tblBorders>
+          <w:tblCellMar>
+            <w:top w:w="0" w:type="dxa"/>
+            <w:left w:w="108" w:type="dxa"/>
+            <w:bottom w:w="0" w:type="dxa"/>
+            <w:right w:w="108" w:type="dxa"/>
+          </w:tblCellMar>
+        </w:tblPrEx>
+        <w:tc>
+          <w:tcPr>
+            <w:tcW w:w="1273" w:type="dxa"/>
+          </w:tcPr>
+          <w:p>
+            <w:pPr>
+              <w:numPr>
+                <w:ilvl w:val="0"/>
+                <w:numId w:val="0"/>
+              </w:numPr>
+              <w:rPr>
+                <w:rFonts w:hint="default" w:hAnsi="Trebuchet MS" w:cs="Trebuchet MS" w:asciiTheme="minorAscii"/>
+                <w:vertAlign w:val="baseline"/>
+                <w:lang w:val="en-US"/>
+              </w:rPr>
+            </w:pPr>
+            <w:r>
+              <w:rPr>
+                <w:rFonts w:hint="default" w:hAnsi="Trebuchet MS" w:cs="Trebuchet MS" w:asciiTheme="minorAscii"/>
+                <w:vertAlign w:val="baseline"/>
+                <w:lang w:val="en-US"/>
+              </w:rPr>
+              <w:t>Group</w:t>
+            </w:r>
+          </w:p>
+        </w:tc>
+        <w:tc>
+          <w:tcPr>
+            <w:tcW w:w="7249" w:type="dxa"/>
+          </w:tcPr>
+          <w:p>
+            <w:pPr>
+              <w:numPr>
+                <w:ilvl w:val="0"/>
+                <w:numId w:val="0"/>
+              </w:numPr>
+              <w:rPr>
+                <w:rFonts w:hint="default" w:hAnsi="Trebuchet MS" w:cs="Trebuchet MS" w:asciiTheme="minorAscii"/>
+                <w:vertAlign w:val="baseline"/>
+                <w:lang w:val="en-US"/>
+              </w:rPr>
+            </w:pPr>
+            <w:r>
+              <w:rPr>
+                <w:rFonts w:hint="default" w:hAnsi="Trebuchet MS" w:cs="Trebuchet MS" w:asciiTheme="minorAscii"/>
+                <w:vertAlign w:val="baseline"/>
+                <w:lang w:val="en-US"/>
+              </w:rPr>
+              <w:t>Observations</w:t>
+            </w:r>
+          </w:p>
+        </w:tc>
+      </w:tr>
+      <w:tr>
+        <w:tblPrEx>
+          <w:tblBorders>
+            <w:top w:val="single" w:color="auto" w:sz="4" w:space="0"/>
+            <w:left w:val="single" w:color="auto" w:sz="4" w:space="0"/>
+            <w:bottom w:val="single" w:color="auto" w:sz="4" w:space="0"/>
+            <w:right w:val="single" w:color="auto" w:sz="4" w:space="0"/>
+            <w:insideH w:val="single" w:color="auto" w:sz="4" w:space="0"/>
+            <w:insideV w:val="single" w:color="auto" w:sz="4" w:space="0"/>
+          </w:tblBorders>
+          <w:tblCellMar>
+            <w:top w:w="0" w:type="dxa"/>
+            <w:left w:w="108" w:type="dxa"/>
+            <w:bottom w:w="0" w:type="dxa"/>
+            <w:right w:w="108" w:type="dxa"/>
+          </w:tblCellMar>
+        </w:tblPrEx>
+        <w:tc>
+          <w:tcPr>
+            <w:tcW w:w="1273" w:type="dxa"/>
+          </w:tcPr>
+          <w:p>
+            <w:pPr>
+              <w:numPr>
+                <w:ilvl w:val="0"/>
+                <w:numId w:val="0"/>
+              </w:numPr>
+              <w:rPr>
+                <w:rFonts w:hint="default" w:hAnsi="Trebuchet MS" w:cs="Trebuchet MS" w:asciiTheme="minorAscii"/>
+                <w:vertAlign w:val="baseline"/>
+                <w:lang w:val="en-US"/>
+              </w:rPr>
+            </w:pPr>
+            <w:r>
+              <w:rPr>
+                <w:rFonts w:hint="default" w:hAnsi="Trebuchet MS" w:cs="Trebuchet MS" w:asciiTheme="minorAscii"/>
+                <w:sz w:val="22"/>
+                <w:szCs w:val="22"/>
+                <w:lang w:val="en-US"/>
+              </w:rPr>
+              <w:t>GRP_0</w:t>
+            </w:r>
+          </w:p>
+        </w:tc>
+        <w:tc>
+          <w:tcPr>
+            <w:tcW w:w="7249" w:type="dxa"/>
+          </w:tcPr>
+          <w:p>
+            <w:pPr>
+              <w:numPr>
+                <w:ilvl w:val="0"/>
+                <w:numId w:val="0"/>
+              </w:numPr>
+              <w:rPr>
+                <w:rFonts w:hint="default" w:hAnsi="Trebuchet MS" w:cs="Trebuchet MS" w:asciiTheme="minorAscii"/>
+                <w:vertAlign w:val="baseline"/>
+                <w:lang w:val="en-US"/>
+              </w:rPr>
+            </w:pPr>
+            <w:r>
+              <w:rPr>
+                <w:rFonts w:hint="default" w:hAnsi="Trebuchet MS" w:cs="Trebuchet MS" w:asciiTheme="minorAscii"/>
+                <w:sz w:val="22"/>
+                <w:szCs w:val="22"/>
+                <w:lang w:val="en-US"/>
+              </w:rPr>
+              <w:t>Word cloud looks lot similar to the word cloud of Description. Most of the issues look like they arise from inability to access an account.</w:t>
+            </w:r>
+          </w:p>
+        </w:tc>
+      </w:tr>
+      <w:tr>
+        <w:tblPrEx>
+          <w:tblBorders>
+            <w:top w:val="single" w:color="auto" w:sz="4" w:space="0"/>
+            <w:left w:val="single" w:color="auto" w:sz="4" w:space="0"/>
+            <w:bottom w:val="single" w:color="auto" w:sz="4" w:space="0"/>
+            <w:right w:val="single" w:color="auto" w:sz="4" w:space="0"/>
+            <w:insideH w:val="single" w:color="auto" w:sz="4" w:space="0"/>
+            <w:insideV w:val="single" w:color="auto" w:sz="4" w:space="0"/>
+          </w:tblBorders>
+          <w:tblCellMar>
+            <w:top w:w="0" w:type="dxa"/>
+            <w:left w:w="108" w:type="dxa"/>
+            <w:bottom w:w="0" w:type="dxa"/>
+            <w:right w:w="108" w:type="dxa"/>
+          </w:tblCellMar>
+        </w:tblPrEx>
+        <w:tc>
+          <w:tcPr>
+            <w:tcW w:w="1273" w:type="dxa"/>
+          </w:tcPr>
+          <w:p>
+            <w:pPr>
+              <w:numPr>
+                <w:ilvl w:val="0"/>
+                <w:numId w:val="0"/>
+              </w:numPr>
+              <w:rPr>
+                <w:rFonts w:hint="default" w:hAnsi="Trebuchet MS" w:cs="Trebuchet MS" w:asciiTheme="minorAscii"/>
+                <w:vertAlign w:val="baseline"/>
+                <w:lang w:val="en-US"/>
+              </w:rPr>
+            </w:pPr>
+            <w:r>
+              <w:rPr>
+                <w:rFonts w:hint="default" w:hAnsi="Trebuchet MS" w:cs="Trebuchet MS" w:asciiTheme="minorAscii"/>
+                <w:vertAlign w:val="baseline"/>
+                <w:lang w:val="en-US"/>
+              </w:rPr>
+              <w:t>GRP_8</w:t>
+            </w:r>
+          </w:p>
+        </w:tc>
+        <w:tc>
+          <w:tcPr>
+            <w:tcW w:w="7249" w:type="dxa"/>
+          </w:tcPr>
+          <w:p>
+            <w:pPr>
+              <w:numPr>
+                <w:ilvl w:val="0"/>
+                <w:numId w:val="0"/>
+              </w:numPr>
+              <w:rPr>
+                <w:rFonts w:hint="default" w:hAnsi="Trebuchet MS" w:cs="Trebuchet MS" w:asciiTheme="minorAscii"/>
+                <w:vertAlign w:val="baseline"/>
+                <w:lang w:val="en-US"/>
+              </w:rPr>
+            </w:pPr>
+            <w:r>
+              <w:rPr>
+                <w:rFonts w:hint="default" w:hAnsi="Trebuchet MS" w:cs="Trebuchet MS" w:asciiTheme="minorAscii"/>
+                <w:lang w:val="en-US"/>
+              </w:rPr>
+              <w:t>Most of issues are concentrated around job scheduler and failed job.</w:t>
+            </w:r>
+          </w:p>
+        </w:tc>
+      </w:tr>
+      <w:tr>
+        <w:tblPrEx>
+          <w:tblBorders>
+            <w:top w:val="single" w:color="auto" w:sz="4" w:space="0"/>
+            <w:left w:val="single" w:color="auto" w:sz="4" w:space="0"/>
+            <w:bottom w:val="single" w:color="auto" w:sz="4" w:space="0"/>
+            <w:right w:val="single" w:color="auto" w:sz="4" w:space="0"/>
+            <w:insideH w:val="single" w:color="auto" w:sz="4" w:space="0"/>
+            <w:insideV w:val="single" w:color="auto" w:sz="4" w:space="0"/>
+          </w:tblBorders>
+          <w:tblCellMar>
+            <w:top w:w="0" w:type="dxa"/>
+            <w:left w:w="108" w:type="dxa"/>
+            <w:bottom w:w="0" w:type="dxa"/>
+            <w:right w:w="108" w:type="dxa"/>
+          </w:tblCellMar>
+        </w:tblPrEx>
+        <w:tc>
+          <w:tcPr>
+            <w:tcW w:w="1273" w:type="dxa"/>
+          </w:tcPr>
+          <w:p>
+            <w:pPr>
+              <w:numPr>
+                <w:ilvl w:val="0"/>
+                <w:numId w:val="0"/>
+              </w:numPr>
+              <w:rPr>
+                <w:rFonts w:hint="default" w:hAnsi="Trebuchet MS" w:cs="Trebuchet MS" w:asciiTheme="minorAscii"/>
+                <w:vertAlign w:val="baseline"/>
+                <w:lang w:val="en-US"/>
+              </w:rPr>
+            </w:pPr>
+            <w:r>
+              <w:rPr>
+                <w:rFonts w:hint="default" w:hAnsi="Trebuchet MS" w:cs="Trebuchet MS" w:asciiTheme="minorAscii"/>
+                <w:lang w:val="en-US"/>
+              </w:rPr>
+              <w:t>GRP_24</w:t>
+            </w:r>
+          </w:p>
+        </w:tc>
+        <w:tc>
+          <w:tcPr>
+            <w:tcW w:w="7249" w:type="dxa"/>
+          </w:tcPr>
+          <w:p>
+            <w:pPr>
+              <w:numPr>
+                <w:ilvl w:val="0"/>
+                <w:numId w:val="0"/>
+              </w:numPr>
+              <w:rPr>
+                <w:rFonts w:hint="default" w:hAnsi="Trebuchet MS" w:cs="Trebuchet MS" w:asciiTheme="minorAscii"/>
+                <w:vertAlign w:val="baseline"/>
+                <w:lang w:val="en-US"/>
+              </w:rPr>
+            </w:pPr>
+            <w:r>
+              <w:rPr>
+                <w:rFonts w:hint="default" w:hAnsi="Trebuchet MS" w:cs="Trebuchet MS" w:asciiTheme="minorAscii"/>
+                <w:lang w:val="en-US"/>
+              </w:rPr>
+              <w:t>Issues consist of installation and setup related problems</w:t>
+            </w:r>
+          </w:p>
+        </w:tc>
+      </w:tr>
+      <w:tr>
+        <w:tblPrEx>
+          <w:tblBorders>
+            <w:top w:val="single" w:color="auto" w:sz="4" w:space="0"/>
+            <w:left w:val="single" w:color="auto" w:sz="4" w:space="0"/>
+            <w:bottom w:val="single" w:color="auto" w:sz="4" w:space="0"/>
+            <w:right w:val="single" w:color="auto" w:sz="4" w:space="0"/>
+            <w:insideH w:val="single" w:color="auto" w:sz="4" w:space="0"/>
+            <w:insideV w:val="single" w:color="auto" w:sz="4" w:space="0"/>
+          </w:tblBorders>
+        </w:tblPrEx>
+        <w:tc>
+          <w:tcPr>
+            <w:tcW w:w="1273" w:type="dxa"/>
+          </w:tcPr>
+          <w:p>
+            <w:pPr>
+              <w:numPr>
+                <w:ilvl w:val="0"/>
+                <w:numId w:val="0"/>
+              </w:numPr>
+              <w:rPr>
+                <w:rFonts w:hint="default" w:hAnsi="Trebuchet MS" w:cs="Trebuchet MS" w:asciiTheme="minorAscii"/>
+                <w:vertAlign w:val="baseline"/>
+                <w:lang w:val="en-US"/>
+              </w:rPr>
+            </w:pPr>
+            <w:r>
+              <w:rPr>
+                <w:rFonts w:hint="default" w:hAnsi="Trebuchet MS" w:cs="Trebuchet MS" w:asciiTheme="minorAscii"/>
+                <w:lang w:val="en-US"/>
+              </w:rPr>
+              <w:t>GRP_12</w:t>
+            </w:r>
+          </w:p>
+        </w:tc>
+        <w:tc>
+          <w:tcPr>
+            <w:tcW w:w="7249" w:type="dxa"/>
+          </w:tcPr>
+          <w:p>
+            <w:pPr>
+              <w:numPr>
+                <w:ilvl w:val="0"/>
+                <w:numId w:val="0"/>
+              </w:numPr>
+              <w:rPr>
+                <w:rFonts w:hint="default" w:hAnsi="Trebuchet MS" w:cs="Trebuchet MS" w:asciiTheme="minorAscii"/>
+                <w:vertAlign w:val="baseline"/>
+                <w:lang w:val="en-US"/>
+              </w:rPr>
+            </w:pPr>
+            <w:r>
+              <w:rPr>
+                <w:rFonts w:hint="default" w:hAnsi="Trebuchet MS" w:cs="Trebuchet MS" w:asciiTheme="minorAscii"/>
+                <w:lang w:val="en-US"/>
+              </w:rPr>
+              <w:t>Maximum tickets describe server access and disk space to be the issue.</w:t>
+            </w:r>
+          </w:p>
+        </w:tc>
+      </w:tr>
+      <w:tr>
+        <w:tblPrEx>
+          <w:tblBorders>
+            <w:top w:val="single" w:color="auto" w:sz="4" w:space="0"/>
+            <w:left w:val="single" w:color="auto" w:sz="4" w:space="0"/>
+            <w:bottom w:val="single" w:color="auto" w:sz="4" w:space="0"/>
+            <w:right w:val="single" w:color="auto" w:sz="4" w:space="0"/>
+            <w:insideH w:val="single" w:color="auto" w:sz="4" w:space="0"/>
+            <w:insideV w:val="single" w:color="auto" w:sz="4" w:space="0"/>
+          </w:tblBorders>
+          <w:tblCellMar>
+            <w:top w:w="0" w:type="dxa"/>
+            <w:left w:w="108" w:type="dxa"/>
+            <w:bottom w:w="0" w:type="dxa"/>
+            <w:right w:w="108" w:type="dxa"/>
+          </w:tblCellMar>
+        </w:tblPrEx>
+        <w:tc>
+          <w:tcPr>
+            <w:tcW w:w="1273" w:type="dxa"/>
+          </w:tcPr>
+          <w:p>
+            <w:pPr>
+              <w:numPr>
+                <w:ilvl w:val="0"/>
+                <w:numId w:val="0"/>
+              </w:numPr>
+              <w:rPr>
+                <w:rFonts w:hint="default" w:hAnsi="Trebuchet MS" w:cs="Trebuchet MS" w:asciiTheme="minorAscii"/>
+                <w:vertAlign w:val="baseline"/>
+                <w:lang w:val="en-US"/>
+              </w:rPr>
+            </w:pPr>
+            <w:r>
+              <w:rPr>
+                <w:rFonts w:hint="default" w:hAnsi="Trebuchet MS" w:cs="Trebuchet MS" w:asciiTheme="minorAscii"/>
+                <w:lang w:val="en-US"/>
+              </w:rPr>
+              <w:t>GRP_9</w:t>
+            </w:r>
+          </w:p>
+        </w:tc>
+        <w:tc>
+          <w:tcPr>
+            <w:tcW w:w="7249" w:type="dxa"/>
+          </w:tcPr>
+          <w:p>
+            <w:pPr>
+              <w:numPr>
+                <w:ilvl w:val="0"/>
+                <w:numId w:val="0"/>
+              </w:numPr>
+              <w:rPr>
+                <w:rFonts w:hint="default" w:hAnsi="Trebuchet MS" w:cs="Trebuchet MS" w:asciiTheme="minorAscii"/>
+                <w:vertAlign w:val="baseline"/>
+                <w:lang w:val="en-US"/>
+              </w:rPr>
+            </w:pPr>
+            <w:r>
+              <w:rPr>
+                <w:rFonts w:hint="default" w:hAnsi="Trebuchet MS" w:cs="Trebuchet MS" w:asciiTheme="minorAscii"/>
+                <w:lang w:val="en-US"/>
+              </w:rPr>
+              <w:t>This looks similar to group 8 with key words being job scheduler and failed job. Job numbers become important here. Also, most of the issues apear to be sales related.</w:t>
+            </w:r>
+          </w:p>
+        </w:tc>
+      </w:tr>
+      <w:tr>
+        <w:tblPrEx>
+          <w:tblBorders>
+            <w:top w:val="single" w:color="auto" w:sz="4" w:space="0"/>
+            <w:left w:val="single" w:color="auto" w:sz="4" w:space="0"/>
+            <w:bottom w:val="single" w:color="auto" w:sz="4" w:space="0"/>
+            <w:right w:val="single" w:color="auto" w:sz="4" w:space="0"/>
+            <w:insideH w:val="single" w:color="auto" w:sz="4" w:space="0"/>
+            <w:insideV w:val="single" w:color="auto" w:sz="4" w:space="0"/>
+          </w:tblBorders>
+          <w:tblCellMar>
+            <w:top w:w="0" w:type="dxa"/>
+            <w:left w:w="108" w:type="dxa"/>
+            <w:bottom w:w="0" w:type="dxa"/>
+            <w:right w:w="108" w:type="dxa"/>
+          </w:tblCellMar>
+        </w:tblPrEx>
+        <w:tc>
+          <w:tcPr>
+            <w:tcW w:w="1273" w:type="dxa"/>
+          </w:tcPr>
+          <w:p>
+            <w:pPr>
+              <w:numPr>
+                <w:ilvl w:val="0"/>
+                <w:numId w:val="0"/>
+              </w:numPr>
+              <w:rPr>
+                <w:rFonts w:hint="default" w:hAnsi="Trebuchet MS" w:cs="Trebuchet MS" w:asciiTheme="minorAscii"/>
+                <w:vertAlign w:val="baseline"/>
+                <w:lang w:val="en-US"/>
+              </w:rPr>
+            </w:pPr>
+            <w:r>
+              <w:rPr>
+                <w:rFonts w:hint="default" w:hAnsi="Trebuchet MS" w:cs="Trebuchet MS" w:asciiTheme="minorAscii"/>
+                <w:lang w:val="en-US"/>
+              </w:rPr>
+              <w:t>GRP_2</w:t>
+            </w:r>
+          </w:p>
+        </w:tc>
+        <w:tc>
+          <w:tcPr>
+            <w:tcW w:w="7249" w:type="dxa"/>
+          </w:tcPr>
+          <w:p>
+            <w:pPr>
+              <w:numPr>
+                <w:ilvl w:val="0"/>
+                <w:numId w:val="0"/>
+              </w:numPr>
+              <w:rPr>
+                <w:rFonts w:hint="default" w:hAnsi="Trebuchet MS" w:cs="Trebuchet MS" w:asciiTheme="minorAscii"/>
+                <w:vertAlign w:val="baseline"/>
+                <w:lang w:val="en-US"/>
+              </w:rPr>
+            </w:pPr>
+            <w:r>
+              <w:rPr>
+                <w:rFonts w:hint="default" w:hAnsi="Trebuchet MS" w:cs="Trebuchet MS" w:asciiTheme="minorAscii"/>
+                <w:lang w:val="en-US"/>
+              </w:rPr>
+              <w:t>Keywords here are ‘sid’, ‘hrp’, ‘erp’. Therefore , we have to be careful with removal of non-english words. Also, embeddings to be selected needs to have this vocabulary.</w:t>
+            </w:r>
+          </w:p>
+        </w:tc>
+      </w:tr>
+      <w:tr>
+        <w:tblPrEx>
+          <w:tblBorders>
+            <w:top w:val="single" w:color="auto" w:sz="4" w:space="0"/>
+            <w:left w:val="single" w:color="auto" w:sz="4" w:space="0"/>
+            <w:bottom w:val="single" w:color="auto" w:sz="4" w:space="0"/>
+            <w:right w:val="single" w:color="auto" w:sz="4" w:space="0"/>
+            <w:insideH w:val="single" w:color="auto" w:sz="4" w:space="0"/>
+            <w:insideV w:val="single" w:color="auto" w:sz="4" w:space="0"/>
+          </w:tblBorders>
+          <w:tblCellMar>
+            <w:top w:w="0" w:type="dxa"/>
+            <w:left w:w="108" w:type="dxa"/>
+            <w:bottom w:w="0" w:type="dxa"/>
+            <w:right w:w="108" w:type="dxa"/>
+          </w:tblCellMar>
+        </w:tblPrEx>
+        <w:tc>
+          <w:tcPr>
+            <w:tcW w:w="1273" w:type="dxa"/>
+          </w:tcPr>
+          <w:p>
+            <w:pPr>
+              <w:numPr>
+                <w:ilvl w:val="0"/>
+                <w:numId w:val="0"/>
+              </w:numPr>
+              <w:rPr>
+                <w:rFonts w:hint="default" w:hAnsi="Trebuchet MS" w:cs="Trebuchet MS" w:asciiTheme="minorAscii"/>
+                <w:vertAlign w:val="baseline"/>
+                <w:lang w:val="en-US"/>
+              </w:rPr>
+            </w:pPr>
+            <w:r>
+              <w:rPr>
+                <w:rFonts w:hint="default" w:hAnsi="Trebuchet MS" w:cs="Trebuchet MS" w:asciiTheme="minorAscii"/>
+                <w:lang w:val="en-US"/>
+              </w:rPr>
+              <w:t xml:space="preserve">GRP_19 </w:t>
+            </w:r>
+          </w:p>
+        </w:tc>
+        <w:tc>
+          <w:tcPr>
+            <w:tcW w:w="7249" w:type="dxa"/>
+          </w:tcPr>
+          <w:p>
+            <w:pPr>
+              <w:numPr>
+                <w:ilvl w:val="0"/>
+                <w:numId w:val="0"/>
+              </w:numPr>
+              <w:rPr>
+                <w:rFonts w:hint="default" w:hAnsi="Trebuchet MS" w:cs="Trebuchet MS" w:asciiTheme="minorAscii"/>
+                <w:vertAlign w:val="baseline"/>
+                <w:lang w:val="en-US"/>
+              </w:rPr>
+            </w:pPr>
+            <w:r>
+              <w:rPr>
+                <w:rFonts w:hint="default" w:hAnsi="Trebuchet MS" w:cs="Trebuchet MS" w:asciiTheme="minorAscii"/>
+                <w:lang w:val="en-US"/>
+              </w:rPr>
+              <w:t>Most tickets are regarding laptop or printer not working</w:t>
+            </w:r>
+          </w:p>
+        </w:tc>
+      </w:tr>
+      <w:tr>
+        <w:tblPrEx>
+          <w:tblBorders>
+            <w:top w:val="single" w:color="auto" w:sz="4" w:space="0"/>
+            <w:left w:val="single" w:color="auto" w:sz="4" w:space="0"/>
+            <w:bottom w:val="single" w:color="auto" w:sz="4" w:space="0"/>
+            <w:right w:val="single" w:color="auto" w:sz="4" w:space="0"/>
+            <w:insideH w:val="single" w:color="auto" w:sz="4" w:space="0"/>
+            <w:insideV w:val="single" w:color="auto" w:sz="4" w:space="0"/>
+          </w:tblBorders>
+          <w:tblCellMar>
+            <w:top w:w="0" w:type="dxa"/>
+            <w:left w:w="108" w:type="dxa"/>
+            <w:bottom w:w="0" w:type="dxa"/>
+            <w:right w:w="108" w:type="dxa"/>
+          </w:tblCellMar>
+        </w:tblPrEx>
+        <w:tc>
+          <w:tcPr>
+            <w:tcW w:w="1273" w:type="dxa"/>
+          </w:tcPr>
+          <w:p>
+            <w:pPr>
+              <w:numPr>
+                <w:ilvl w:val="0"/>
+                <w:numId w:val="0"/>
+              </w:numPr>
+              <w:rPr>
+                <w:rFonts w:hint="default" w:hAnsi="Trebuchet MS" w:cs="Trebuchet MS" w:asciiTheme="minorAscii"/>
+                <w:vertAlign w:val="baseline"/>
+                <w:lang w:val="en-US"/>
+              </w:rPr>
+            </w:pPr>
+            <w:r>
+              <w:rPr>
+                <w:rFonts w:hint="default" w:hAnsi="Trebuchet MS" w:cs="Trebuchet MS" w:asciiTheme="minorAscii"/>
+                <w:lang w:val="en-US"/>
+              </w:rPr>
+              <w:t xml:space="preserve">GRP_3 </w:t>
+            </w:r>
+          </w:p>
+        </w:tc>
+        <w:tc>
+          <w:tcPr>
+            <w:tcW w:w="7249" w:type="dxa"/>
+          </w:tcPr>
+          <w:p>
+            <w:pPr>
+              <w:numPr>
+                <w:ilvl w:val="0"/>
+                <w:numId w:val="0"/>
+              </w:numPr>
+              <w:rPr>
+                <w:rFonts w:hint="default" w:hAnsi="Trebuchet MS" w:cs="Trebuchet MS" w:asciiTheme="minorAscii"/>
+                <w:vertAlign w:val="baseline"/>
+                <w:lang w:val="en-US"/>
+              </w:rPr>
+            </w:pPr>
+            <w:r>
+              <w:rPr>
+                <w:rFonts w:hint="default" w:hAnsi="Trebuchet MS" w:cs="Trebuchet MS" w:asciiTheme="minorAscii"/>
+                <w:lang w:val="en-US"/>
+              </w:rPr>
+              <w:t>We can see some non-english but frequently used acronyms like tcp, sep, src and dst. We have to be careful with them while data cleaning as well as choosing an embedding source.</w:t>
+            </w:r>
+          </w:p>
+        </w:tc>
+      </w:tr>
+      <w:tr>
+        <w:tblPrEx>
+          <w:tblBorders>
+            <w:top w:val="single" w:color="auto" w:sz="4" w:space="0"/>
+            <w:left w:val="single" w:color="auto" w:sz="4" w:space="0"/>
+            <w:bottom w:val="single" w:color="auto" w:sz="4" w:space="0"/>
+            <w:right w:val="single" w:color="auto" w:sz="4" w:space="0"/>
+            <w:insideH w:val="single" w:color="auto" w:sz="4" w:space="0"/>
+            <w:insideV w:val="single" w:color="auto" w:sz="4" w:space="0"/>
+          </w:tblBorders>
+        </w:tblPrEx>
+        <w:tc>
+          <w:tcPr>
+            <w:tcW w:w="1273" w:type="dxa"/>
+          </w:tcPr>
+          <w:p>
+            <w:pPr>
+              <w:numPr>
+                <w:ilvl w:val="0"/>
+                <w:numId w:val="0"/>
+              </w:numPr>
+              <w:rPr>
+                <w:rFonts w:hint="default" w:hAnsi="Trebuchet MS" w:cs="Trebuchet MS" w:asciiTheme="minorAscii"/>
+                <w:vertAlign w:val="baseline"/>
+                <w:lang w:val="en-US"/>
+              </w:rPr>
+            </w:pPr>
+            <w:r>
+              <w:rPr>
+                <w:rFonts w:hint="default" w:hAnsi="Trebuchet MS" w:cs="Trebuchet MS" w:asciiTheme="minorAscii"/>
+                <w:lang w:val="en-US"/>
+              </w:rPr>
+              <w:t xml:space="preserve">GRP_6 </w:t>
+            </w:r>
+          </w:p>
+        </w:tc>
+        <w:tc>
+          <w:tcPr>
+            <w:tcW w:w="7249" w:type="dxa"/>
+          </w:tcPr>
+          <w:p>
+            <w:pPr>
+              <w:numPr>
+                <w:ilvl w:val="0"/>
+                <w:numId w:val="0"/>
+              </w:numPr>
+              <w:rPr>
+                <w:rFonts w:hint="default" w:hAnsi="Trebuchet MS" w:cs="Trebuchet MS" w:asciiTheme="minorAscii"/>
+                <w:vertAlign w:val="baseline"/>
+                <w:lang w:val="en-US"/>
+              </w:rPr>
+            </w:pPr>
+            <w:r>
+              <w:rPr>
+                <w:rFonts w:hint="default" w:hAnsi="Trebuchet MS" w:cs="Trebuchet MS" w:asciiTheme="minorAscii"/>
+                <w:lang w:val="en-US"/>
+              </w:rPr>
+              <w:t>This also is similar to GRP_8 and GRP_9. Job numbers become important here as well. The tickets here appear to be raised by  supply chain team.</w:t>
+            </w:r>
+          </w:p>
+        </w:tc>
+      </w:tr>
+      <w:tr>
+        <w:tblPrEx>
+          <w:tblBorders>
+            <w:top w:val="single" w:color="auto" w:sz="4" w:space="0"/>
+            <w:left w:val="single" w:color="auto" w:sz="4" w:space="0"/>
+            <w:bottom w:val="single" w:color="auto" w:sz="4" w:space="0"/>
+            <w:right w:val="single" w:color="auto" w:sz="4" w:space="0"/>
+            <w:insideH w:val="single" w:color="auto" w:sz="4" w:space="0"/>
+            <w:insideV w:val="single" w:color="auto" w:sz="4" w:space="0"/>
+          </w:tblBorders>
+          <w:tblCellMar>
+            <w:top w:w="0" w:type="dxa"/>
+            <w:left w:w="108" w:type="dxa"/>
+            <w:bottom w:w="0" w:type="dxa"/>
+            <w:right w:w="108" w:type="dxa"/>
+          </w:tblCellMar>
+        </w:tblPrEx>
+        <w:tc>
+          <w:tcPr>
+            <w:tcW w:w="1273" w:type="dxa"/>
+          </w:tcPr>
+          <w:p>
+            <w:pPr>
+              <w:numPr>
+                <w:ilvl w:val="0"/>
+                <w:numId w:val="0"/>
+              </w:numPr>
+              <w:rPr>
+                <w:rFonts w:hint="default" w:hAnsi="Trebuchet MS" w:cs="Trebuchet MS" w:asciiTheme="minorAscii"/>
+                <w:vertAlign w:val="baseline"/>
+                <w:lang w:val="en-US"/>
+              </w:rPr>
+            </w:pPr>
+            <w:r>
+              <w:rPr>
+                <w:rFonts w:hint="default" w:hAnsi="Trebuchet MS" w:cs="Trebuchet MS" w:asciiTheme="minorAscii"/>
+                <w:lang w:val="en-US"/>
+              </w:rPr>
+              <w:t>GRP_13</w:t>
+            </w:r>
+          </w:p>
+        </w:tc>
+        <w:tc>
+          <w:tcPr>
+            <w:tcW w:w="7249" w:type="dxa"/>
+          </w:tcPr>
+          <w:p>
+            <w:pPr>
+              <w:numPr>
+                <w:ilvl w:val="0"/>
+                <w:numId w:val="0"/>
+              </w:numPr>
+              <w:rPr>
+                <w:rFonts w:hint="default" w:hAnsi="Trebuchet MS" w:cs="Trebuchet MS" w:asciiTheme="minorAscii"/>
+                <w:vertAlign w:val="baseline"/>
+                <w:lang w:val="en-US"/>
+              </w:rPr>
+            </w:pPr>
+            <w:r>
+              <w:rPr>
+                <w:rFonts w:hint="default" w:hAnsi="Trebuchet MS" w:cs="Trebuchet MS" w:asciiTheme="minorAscii"/>
+                <w:lang w:val="en-US"/>
+              </w:rPr>
+              <w:t>Main keywords are order, billing, and shipment. This group looks to catering to order and billing related issues.</w:t>
+            </w:r>
+          </w:p>
+        </w:tc>
+      </w:tr>
+    </w:tbl>
+    <w:p>
+      <w:pPr>
+        <w:numPr>
+          <w:ilvl w:val="0"/>
+          <w:numId w:val="0"/>
+        </w:numPr>
+        <w:rPr>
+          <w:rFonts w:hint="default" w:hAnsi="Trebuchet MS" w:cs="Trebuchet MS" w:asciiTheme="minorAscii"/>
+          <w:lang w:val="en-US"/>
+        </w:rPr>
+        <w:sectPr>
+          <w:footerReference r:id="rId3" w:type="default"/>
+          <w:pgSz w:w="11906" w:h="16838"/>
+          <w:pgMar w:top="1440" w:right="1800" w:bottom="1440" w:left="1800" w:header="720" w:footer="720" w:gutter="0"/>
+          <w:cols w:space="720" w:num="1"/>
+          <w:docGrid w:linePitch="360" w:charSpace="0"/>
+        </w:sectPr>
+      </w:pPr>
+    </w:p>
+    <w:p>
+      <w:pPr>
+        <w:numPr>
+          <w:ilvl w:val="0"/>
+          <w:numId w:val="0"/>
+        </w:numPr>
+        <w:rPr>
           <w:rFonts w:hint="default" w:hAnsi="Trebuchet MS" w:eastAsia="sans-serif" w:cs="Trebuchet MS" w:asciiTheme="minorAscii"/>
           <w:b/>
           <w:bCs/>
@@ -9430,16 +10539,11 @@
         </w:rPr>
       </w:pPr>
       <w:r>
-        <w:rPr>
-          <w:rFonts w:hint="default" w:hAnsi="Trebuchet MS" w:cs="Trebuchet MS" w:asciiTheme="minorAscii"/>
-          <w:sz w:val="22"/>
-          <w:szCs w:val="22"/>
-        </w:rPr>
         <w:drawing>
           <wp:inline distT="0" distB="0" distL="114300" distR="114300">
-            <wp:extent cx="3683635" cy="2757170"/>
-            <wp:effectExtent l="0" t="0" r="4445" b="1270"/>
-            <wp:docPr id="34" name="Picture 8"/>
+            <wp:extent cx="4495800" cy="3398520"/>
+            <wp:effectExtent l="0" t="0" r="0" b="0"/>
+            <wp:docPr id="36" name="Picture 7"/>
             <wp:cNvGraphicFramePr>
               <a:graphicFrameLocks xmlns:a="http://schemas.openxmlformats.org/drawingml/2006/main" noChangeAspect="1"/>
             </wp:cNvGraphicFramePr>
@@ -9447,14 +10551,13 @@
               <a:graphicData uri="http://schemas.openxmlformats.org/drawingml/2006/picture">
                 <pic:pic xmlns:pic="http://schemas.openxmlformats.org/drawingml/2006/picture">
                   <pic:nvPicPr>
-                    <pic:cNvPr id="34" name="Picture 8"/>
+                    <pic:cNvPr id="36" name="Picture 7"/>
                     <pic:cNvPicPr>
                       <a:picLocks noChangeAspect="1"/>
                     </pic:cNvPicPr>
                   </pic:nvPicPr>
                   <pic:blipFill>
                     <a:blip r:embed="rId22"/>
-                    <a:srcRect t="7714" r="70105" b="-43"/>
                     <a:stretch>
                       <a:fillRect/>
                     </a:stretch>
@@ -9462,7 +10565,7 @@
                   <pic:spPr>
                     <a:xfrm>
                       <a:off x="0" y="0"/>
-                      <a:ext cx="3683635" cy="2757170"/>
+                      <a:ext cx="4495800" cy="3398520"/>
                     </a:xfrm>
                     <a:prstGeom prst="rect">
                       <a:avLst/>
@@ -9494,7 +10597,13 @@
           <w:lang w:val="en-US"/>
         </w:rPr>
       </w:pPr>
-      <w:r>
+    </w:p>
+    <w:p>
+      <w:pPr>
+        <w:numPr>
+          <w:ilvl w:val="0"/>
+          <w:numId w:val="0"/>
+        </w:numPr>
         <w:rPr>
           <w:rFonts w:hint="default" w:hAnsi="Trebuchet MS" w:cs="Trebuchet MS" w:asciiTheme="minorAscii"/>
           <w:b/>
@@ -9503,7 +10612,161 @@
           <w:szCs w:val="22"/>
           <w:lang w:val="en-US"/>
         </w:rPr>
-        <w:t>Word Cloud for bigrams:</w:t>
+      </w:pPr>
+    </w:p>
+    <w:p>
+      <w:pPr>
+        <w:numPr>
+          <w:ilvl w:val="0"/>
+          <w:numId w:val="0"/>
+        </w:numPr>
+        <w:rPr>
+          <w:rFonts w:hint="default" w:hAnsi="Trebuchet MS" w:cs="Trebuchet MS" w:asciiTheme="minorAscii"/>
+          <w:b/>
+          <w:bCs/>
+          <w:sz w:val="22"/>
+          <w:szCs w:val="22"/>
+          <w:lang w:val="en-US"/>
+        </w:rPr>
+      </w:pPr>
+    </w:p>
+    <w:p>
+      <w:pPr>
+        <w:numPr>
+          <w:ilvl w:val="0"/>
+          <w:numId w:val="0"/>
+        </w:numPr>
+        <w:rPr>
+          <w:rFonts w:hint="default" w:hAnsi="Trebuchet MS" w:cs="Trebuchet MS" w:asciiTheme="minorAscii"/>
+          <w:b/>
+          <w:bCs/>
+          <w:sz w:val="22"/>
+          <w:szCs w:val="22"/>
+          <w:lang w:val="en-US"/>
+        </w:rPr>
+      </w:pPr>
+    </w:p>
+    <w:p>
+      <w:pPr>
+        <w:numPr>
+          <w:ilvl w:val="0"/>
+          <w:numId w:val="0"/>
+        </w:numPr>
+        <w:rPr>
+          <w:rFonts w:hint="default" w:hAnsi="Trebuchet MS" w:cs="Trebuchet MS" w:asciiTheme="minorAscii"/>
+          <w:b/>
+          <w:bCs/>
+          <w:sz w:val="22"/>
+          <w:szCs w:val="22"/>
+          <w:lang w:val="en-US"/>
+        </w:rPr>
+      </w:pPr>
+    </w:p>
+    <w:p>
+      <w:pPr>
+        <w:numPr>
+          <w:ilvl w:val="0"/>
+          <w:numId w:val="0"/>
+        </w:numPr>
+        <w:rPr>
+          <w:rFonts w:hint="default" w:hAnsi="Trebuchet MS" w:cs="Trebuchet MS" w:asciiTheme="minorAscii"/>
+          <w:b/>
+          <w:bCs/>
+          <w:sz w:val="22"/>
+          <w:szCs w:val="22"/>
+          <w:lang w:val="en-US"/>
+        </w:rPr>
+      </w:pPr>
+    </w:p>
+    <w:p>
+      <w:pPr>
+        <w:numPr>
+          <w:ilvl w:val="0"/>
+          <w:numId w:val="0"/>
+        </w:numPr>
+        <w:rPr>
+          <w:rFonts w:hint="default" w:hAnsi="Trebuchet MS" w:cs="Trebuchet MS" w:asciiTheme="minorAscii"/>
+          <w:b/>
+          <w:bCs/>
+          <w:sz w:val="22"/>
+          <w:szCs w:val="22"/>
+          <w:lang w:val="en-US"/>
+        </w:rPr>
+      </w:pPr>
+    </w:p>
+    <w:p>
+      <w:pPr>
+        <w:numPr>
+          <w:ilvl w:val="0"/>
+          <w:numId w:val="0"/>
+        </w:numPr>
+        <w:rPr>
+          <w:rFonts w:hint="default" w:hAnsi="Trebuchet MS" w:cs="Trebuchet MS" w:asciiTheme="minorAscii"/>
+          <w:b/>
+          <w:bCs/>
+          <w:sz w:val="22"/>
+          <w:szCs w:val="22"/>
+          <w:lang w:val="en-US"/>
+        </w:rPr>
+      </w:pPr>
+    </w:p>
+    <w:p>
+      <w:pPr>
+        <w:numPr>
+          <w:ilvl w:val="0"/>
+          <w:numId w:val="0"/>
+        </w:numPr>
+        <w:rPr>
+          <w:rFonts w:hint="default" w:hAnsi="Trebuchet MS" w:cs="Trebuchet MS" w:asciiTheme="minorAscii"/>
+          <w:b/>
+          <w:bCs/>
+          <w:sz w:val="22"/>
+          <w:szCs w:val="22"/>
+          <w:lang w:val="en-US"/>
+        </w:rPr>
+      </w:pPr>
+    </w:p>
+    <w:p>
+      <w:pPr>
+        <w:numPr>
+          <w:ilvl w:val="0"/>
+          <w:numId w:val="0"/>
+        </w:numPr>
+        <w:rPr>
+          <w:rFonts w:hint="default" w:hAnsi="Trebuchet MS" w:cs="Trebuchet MS" w:asciiTheme="minorAscii"/>
+          <w:b/>
+          <w:bCs/>
+          <w:sz w:val="22"/>
+          <w:szCs w:val="22"/>
+          <w:lang w:val="en-US"/>
+        </w:rPr>
+      </w:pPr>
+    </w:p>
+    <w:p>
+      <w:pPr>
+        <w:numPr>
+          <w:ilvl w:val="0"/>
+          <w:numId w:val="0"/>
+        </w:numPr>
+        <w:rPr>
+          <w:rFonts w:hint="default" w:hAnsi="Trebuchet MS" w:cs="Trebuchet MS" w:asciiTheme="minorAscii"/>
+          <w:b/>
+          <w:bCs/>
+          <w:sz w:val="22"/>
+          <w:szCs w:val="22"/>
+          <w:lang w:val="en-US"/>
+        </w:rPr>
+      </w:pPr>
+      <w:r>
+        <w:rPr>
+          <w:rFonts w:hint="default" w:hAnsi="Trebuchet MS" w:cs="Trebuchet MS" w:asciiTheme="minorAscii"/>
+          <w:b/>
+          <w:bCs/>
+          <w:sz w:val="22"/>
+          <w:szCs w:val="22"/>
+          <w:lang w:val="en-US"/>
+        </w:rPr>
+        <w:t>Word Cloud for unigram + bigrams:</w:t>
       </w:r>
     </w:p>
     <w:p>
@@ -9688,16 +10951,11 @@
         </w:rPr>
       </w:pPr>
       <w:r>
-        <w:rPr>
-          <w:rFonts w:hint="default" w:hAnsi="Trebuchet MS" w:cs="Trebuchet MS" w:asciiTheme="minorAscii"/>
-          <w:sz w:val="22"/>
-          <w:szCs w:val="22"/>
-        </w:rPr>
         <w:drawing>
           <wp:inline distT="0" distB="0" distL="114300" distR="114300">
-            <wp:extent cx="3648710" cy="2766695"/>
-            <wp:effectExtent l="0" t="0" r="8890" b="6985"/>
-            <wp:docPr id="35" name="Picture 9"/>
+            <wp:extent cx="4258310" cy="3219450"/>
+            <wp:effectExtent l="0" t="0" r="8890" b="11430"/>
+            <wp:docPr id="35" name="Picture 6"/>
             <wp:cNvGraphicFramePr>
               <a:graphicFrameLocks xmlns:a="http://schemas.openxmlformats.org/drawingml/2006/main" noChangeAspect="1"/>
             </wp:cNvGraphicFramePr>
@@ -9705,14 +10963,13 @@
               <a:graphicData uri="http://schemas.openxmlformats.org/drawingml/2006/picture">
                 <pic:pic xmlns:pic="http://schemas.openxmlformats.org/drawingml/2006/picture">
                   <pic:nvPicPr>
-                    <pic:cNvPr id="35" name="Picture 9"/>
+                    <pic:cNvPr id="35" name="Picture 6"/>
                     <pic:cNvPicPr>
                       <a:picLocks noChangeAspect="1"/>
                     </pic:cNvPicPr>
                   </pic:nvPicPr>
                   <pic:blipFill>
-                    <a:blip r:embed="rId22"/>
-                    <a:srcRect l="35103" t="5606" r="34736" b="40"/>
+                    <a:blip r:embed="rId23"/>
                     <a:stretch>
                       <a:fillRect/>
                     </a:stretch>
@@ -9720,7 +10977,7 @@
                   <pic:spPr>
                     <a:xfrm>
                       <a:off x="0" y="0"/>
-                      <a:ext cx="3648710" cy="2766695"/>
+                      <a:ext cx="4258310" cy="3219450"/>
                     </a:xfrm>
                     <a:prstGeom prst="rect">
                       <a:avLst/>
@@ -9761,7 +11018,7 @@
           <w:szCs w:val="22"/>
           <w:lang w:val="en-US"/>
         </w:rPr>
-        <w:t>Word Cloud for trigrams:</w:t>
+        <w:t>Word Cloud for unigrams+ bigrams+ trigrams:</w:t>
       </w:r>
     </w:p>
     <w:p>
@@ -9943,33 +11200,14 @@
           <w:rFonts w:hint="default" w:hAnsi="Trebuchet MS" w:cs="Trebuchet MS" w:asciiTheme="minorAscii"/>
           <w:sz w:val="22"/>
           <w:szCs w:val="22"/>
-          <w:lang w:val="en-US"/>
-        </w:rPr>
-      </w:pPr>
-    </w:p>
-    <w:p>
-      <w:pPr>
-        <w:numPr>
-          <w:ilvl w:val="0"/>
-          <w:numId w:val="0"/>
-        </w:numPr>
-        <w:rPr>
-          <w:rFonts w:hint="default" w:hAnsi="Trebuchet MS" w:cs="Trebuchet MS" w:asciiTheme="minorAscii"/>
-          <w:sz w:val="22"/>
-          <w:szCs w:val="22"/>
-        </w:rPr>
-      </w:pPr>
-      <w:r>
-        <w:rPr>
-          <w:rFonts w:hint="default" w:hAnsi="Trebuchet MS" w:cs="Trebuchet MS" w:asciiTheme="minorAscii"/>
-          <w:sz w:val="22"/>
-          <w:szCs w:val="22"/>
-        </w:rPr>
+        </w:rPr>
+      </w:pPr>
+      <w:r>
         <w:drawing>
           <wp:inline distT="0" distB="0" distL="114300" distR="114300">
-            <wp:extent cx="3971925" cy="3026410"/>
-            <wp:effectExtent l="0" t="0" r="5715" b="6350"/>
-            <wp:docPr id="36" name="Picture 10"/>
+            <wp:extent cx="4226560" cy="3195320"/>
+            <wp:effectExtent l="0" t="0" r="10160" b="5080"/>
+            <wp:docPr id="29" name="Picture 4"/>
             <wp:cNvGraphicFramePr>
               <a:graphicFrameLocks xmlns:a="http://schemas.openxmlformats.org/drawingml/2006/main" noChangeAspect="1"/>
             </wp:cNvGraphicFramePr>
@@ -9977,14 +11215,13 @@
               <a:graphicData uri="http://schemas.openxmlformats.org/drawingml/2006/picture">
                 <pic:pic xmlns:pic="http://schemas.openxmlformats.org/drawingml/2006/picture">
                   <pic:nvPicPr>
-                    <pic:cNvPr id="36" name="Picture 10"/>
+                    <pic:cNvPr id="29" name="Picture 4"/>
                     <pic:cNvPicPr>
                       <a:picLocks noChangeAspect="1"/>
                     </pic:cNvPicPr>
                   </pic:nvPicPr>
                   <pic:blipFill>
-                    <a:blip r:embed="rId22"/>
-                    <a:srcRect l="69734" t="5150" r="182" b="299"/>
+                    <a:blip r:embed="rId24"/>
                     <a:stretch>
                       <a:fillRect/>
                     </a:stretch>
@@ -9992,7 +11229,7 @@
                   <pic:spPr>
                     <a:xfrm>
                       <a:off x="0" y="0"/>
-                      <a:ext cx="3971925" cy="3026410"/>
+                      <a:ext cx="4226560" cy="3195320"/>
                     </a:xfrm>
                     <a:prstGeom prst="rect">
                       <a:avLst/>
@@ -10088,7 +11325,7 @@
                     </pic:cNvPicPr>
                   </pic:nvPicPr>
                   <pic:blipFill>
-                    <a:blip r:embed="rId23"/>
+                    <a:blip r:embed="rId25"/>
                     <a:stretch>
                       <a:fillRect/>
                     </a:stretch>
@@ -10141,6 +11378,188 @@
     </w:p>
     <w:p>
       <w:pPr>
+        <w:numPr>
+          <w:ilvl w:val="0"/>
+          <w:numId w:val="0"/>
+        </w:numPr>
+        <w:rPr>
+          <w:rFonts w:hint="default" w:hAnsi="Trebuchet MS" w:cs="Trebuchet MS" w:asciiTheme="minorAscii"/>
+          <w:sz w:val="22"/>
+          <w:szCs w:val="22"/>
+        </w:rPr>
+      </w:pPr>
+    </w:p>
+    <w:p>
+      <w:pPr>
+        <w:numPr>
+          <w:ilvl w:val="0"/>
+          <w:numId w:val="0"/>
+        </w:numPr>
+        <w:rPr>
+          <w:rFonts w:hint="default" w:hAnsi="Trebuchet MS" w:cs="Trebuchet MS" w:asciiTheme="minorAscii"/>
+          <w:sz w:val="22"/>
+          <w:szCs w:val="22"/>
+        </w:rPr>
+      </w:pPr>
+    </w:p>
+    <w:p>
+      <w:pPr>
+        <w:numPr>
+          <w:ilvl w:val="0"/>
+          <w:numId w:val="0"/>
+        </w:numPr>
+        <w:rPr>
+          <w:rFonts w:hint="default" w:hAnsi="Trebuchet MS" w:cs="Trebuchet MS" w:asciiTheme="minorAscii"/>
+          <w:sz w:val="22"/>
+          <w:szCs w:val="22"/>
+        </w:rPr>
+      </w:pPr>
+    </w:p>
+    <w:p>
+      <w:pPr>
+        <w:numPr>
+          <w:ilvl w:val="0"/>
+          <w:numId w:val="0"/>
+        </w:numPr>
+        <w:rPr>
+          <w:rFonts w:hint="default" w:hAnsi="Trebuchet MS" w:cs="Trebuchet MS" w:asciiTheme="minorAscii"/>
+          <w:sz w:val="22"/>
+          <w:szCs w:val="22"/>
+        </w:rPr>
+      </w:pPr>
+    </w:p>
+    <w:p>
+      <w:pPr>
+        <w:numPr>
+          <w:ilvl w:val="0"/>
+          <w:numId w:val="0"/>
+        </w:numPr>
+        <w:rPr>
+          <w:rFonts w:hint="default" w:hAnsi="Trebuchet MS" w:cs="Trebuchet MS" w:asciiTheme="minorAscii"/>
+          <w:sz w:val="22"/>
+          <w:szCs w:val="22"/>
+        </w:rPr>
+      </w:pPr>
+    </w:p>
+    <w:p>
+      <w:pPr>
+        <w:numPr>
+          <w:ilvl w:val="0"/>
+          <w:numId w:val="0"/>
+        </w:numPr>
+        <w:rPr>
+          <w:rFonts w:hint="default" w:hAnsi="Trebuchet MS" w:cs="Trebuchet MS" w:asciiTheme="minorAscii"/>
+          <w:sz w:val="22"/>
+          <w:szCs w:val="22"/>
+        </w:rPr>
+      </w:pPr>
+    </w:p>
+    <w:p>
+      <w:pPr>
+        <w:numPr>
+          <w:ilvl w:val="0"/>
+          <w:numId w:val="0"/>
+        </w:numPr>
+        <w:rPr>
+          <w:rFonts w:hint="default" w:hAnsi="Trebuchet MS" w:cs="Trebuchet MS" w:asciiTheme="minorAscii"/>
+          <w:sz w:val="22"/>
+          <w:szCs w:val="22"/>
+        </w:rPr>
+      </w:pPr>
+    </w:p>
+    <w:p>
+      <w:pPr>
+        <w:numPr>
+          <w:ilvl w:val="0"/>
+          <w:numId w:val="0"/>
+        </w:numPr>
+        <w:rPr>
+          <w:rFonts w:hint="default" w:hAnsi="Trebuchet MS" w:cs="Trebuchet MS" w:asciiTheme="minorAscii"/>
+          <w:sz w:val="22"/>
+          <w:szCs w:val="22"/>
+        </w:rPr>
+      </w:pPr>
+    </w:p>
+    <w:p>
+      <w:pPr>
+        <w:numPr>
+          <w:ilvl w:val="0"/>
+          <w:numId w:val="0"/>
+        </w:numPr>
+        <w:rPr>
+          <w:rFonts w:hint="default" w:hAnsi="Trebuchet MS" w:cs="Trebuchet MS" w:asciiTheme="minorAscii"/>
+          <w:sz w:val="22"/>
+          <w:szCs w:val="22"/>
+        </w:rPr>
+      </w:pPr>
+    </w:p>
+    <w:p>
+      <w:pPr>
+        <w:numPr>
+          <w:ilvl w:val="0"/>
+          <w:numId w:val="0"/>
+        </w:numPr>
+        <w:rPr>
+          <w:rFonts w:hint="default" w:hAnsi="Trebuchet MS" w:cs="Trebuchet MS" w:asciiTheme="minorAscii"/>
+          <w:sz w:val="22"/>
+          <w:szCs w:val="22"/>
+        </w:rPr>
+      </w:pPr>
+    </w:p>
+    <w:p>
+      <w:pPr>
+        <w:numPr>
+          <w:ilvl w:val="0"/>
+          <w:numId w:val="0"/>
+        </w:numPr>
+        <w:rPr>
+          <w:rFonts w:hint="default" w:hAnsi="Trebuchet MS" w:cs="Trebuchet MS" w:asciiTheme="minorAscii"/>
+          <w:sz w:val="22"/>
+          <w:szCs w:val="22"/>
+        </w:rPr>
+      </w:pPr>
+    </w:p>
+    <w:p>
+      <w:pPr>
+        <w:numPr>
+          <w:ilvl w:val="0"/>
+          <w:numId w:val="0"/>
+        </w:numPr>
+        <w:rPr>
+          <w:rFonts w:hint="default" w:hAnsi="Trebuchet MS" w:cs="Trebuchet MS" w:asciiTheme="minorAscii"/>
+          <w:sz w:val="22"/>
+          <w:szCs w:val="22"/>
+        </w:rPr>
+      </w:pPr>
+    </w:p>
+    <w:p>
+      <w:pPr>
+        <w:numPr>
+          <w:ilvl w:val="0"/>
+          <w:numId w:val="0"/>
+        </w:numPr>
+        <w:rPr>
+          <w:rFonts w:hint="default" w:hAnsi="Trebuchet MS" w:cs="Trebuchet MS" w:asciiTheme="minorAscii"/>
+          <w:sz w:val="22"/>
+          <w:szCs w:val="22"/>
+        </w:rPr>
+      </w:pPr>
+    </w:p>
+    <w:p>
+      <w:pPr>
+        <w:numPr>
+          <w:ilvl w:val="0"/>
+          <w:numId w:val="0"/>
+        </w:numPr>
+        <w:rPr>
+          <w:rFonts w:hint="default" w:hAnsi="Trebuchet MS" w:cs="Trebuchet MS" w:asciiTheme="minorAscii"/>
+          <w:sz w:val="22"/>
+          <w:szCs w:val="22"/>
+        </w:rPr>
+      </w:pPr>
+    </w:p>
+    <w:p>
+      <w:pPr>
         <w:keepNext w:val="0"/>
         <w:keepLines w:val="0"/>
         <w:widowControl/>
@@ -10204,6 +11623,7 @@
         <w:keepLines w:val="0"/>
         <w:widowControl/>
         <w:numPr>
+          <w:ilvl w:val="0"/>
           <w:numId w:val="0"/>
         </w:numPr>
         <w:suppressLineNumbers w:val="0"/>
@@ -10331,7 +11751,7 @@
                     </pic:cNvPicPr>
                   </pic:nvPicPr>
                   <pic:blipFill>
-                    <a:blip r:embed="rId24"/>
+                    <a:blip r:embed="rId26"/>
                     <a:stretch>
                       <a:fillRect/>
                     </a:stretch>
@@ -10406,7 +11826,7 @@
                     </pic:cNvPicPr>
                   </pic:nvPicPr>
                   <pic:blipFill>
-                    <a:blip r:embed="rId25"/>
+                    <a:blip r:embed="rId27"/>
                     <a:stretch>
                       <a:fillRect/>
                     </a:stretch>
@@ -10468,7 +11888,7 @@
                     </pic:cNvPicPr>
                   </pic:nvPicPr>
                   <pic:blipFill>
-                    <a:blip r:embed="rId26"/>
+                    <a:blip r:embed="rId28"/>
                     <a:stretch>
                       <a:fillRect/>
                     </a:stretch>
@@ -10713,7 +12133,7 @@
                     </pic:cNvPicPr>
                   </pic:nvPicPr>
                   <pic:blipFill>
-                    <a:blip r:embed="rId27"/>
+                    <a:blip r:embed="rId29"/>
                     <a:stretch>
                       <a:fillRect/>
                     </a:stretch>
@@ -10824,7 +12244,7 @@
                     </pic:cNvPicPr>
                   </pic:nvPicPr>
                   <pic:blipFill>
-                    <a:blip r:embed="rId28"/>
+                    <a:blip r:embed="rId30"/>
                     <a:stretch>
                       <a:fillRect/>
                     </a:stretch>
@@ -10972,7 +12392,7 @@
                     </pic:cNvPicPr>
                   </pic:nvPicPr>
                   <pic:blipFill>
-                    <a:blip r:embed="rId29"/>
+                    <a:blip r:embed="rId31"/>
                     <a:stretch>
                       <a:fillRect/>
                     </a:stretch>
@@ -11097,7 +12517,7 @@
                     </pic:cNvPicPr>
                   </pic:nvPicPr>
                   <pic:blipFill>
-                    <a:blip r:embed="rId30"/>
+                    <a:blip r:embed="rId32"/>
                     <a:stretch>
                       <a:fillRect/>
                     </a:stretch>
@@ -11247,7 +12667,7 @@
                     </pic:cNvPicPr>
                   </pic:nvPicPr>
                   <pic:blipFill>
-                    <a:blip r:embed="rId31"/>
+                    <a:blip r:embed="rId33"/>
                     <a:stretch>
                       <a:fillRect/>
                     </a:stretch>
@@ -11344,7 +12764,7 @@
                     </pic:cNvPicPr>
                   </pic:nvPicPr>
                   <pic:blipFill>
-                    <a:blip r:embed="rId32"/>
+                    <a:blip r:embed="rId34"/>
                     <a:stretch>
                       <a:fillRect/>
                     </a:stretch>
@@ -11477,7 +12897,7 @@
                     </pic:cNvPicPr>
                   </pic:nvPicPr>
                   <pic:blipFill>
-                    <a:blip r:embed="rId33"/>
+                    <a:blip r:embed="rId35"/>
                     <a:stretch>
                       <a:fillRect/>
                     </a:stretch>
@@ -11526,7 +12946,7 @@
                     </pic:cNvPicPr>
                   </pic:nvPicPr>
                   <pic:blipFill>
-                    <a:blip r:embed="rId34"/>
+                    <a:blip r:embed="rId36"/>
                     <a:stretch>
                       <a:fillRect/>
                     </a:stretch>
@@ -11575,7 +12995,7 @@
                     </pic:cNvPicPr>
                   </pic:nvPicPr>
                   <pic:blipFill>
-                    <a:blip r:embed="rId35"/>
+                    <a:blip r:embed="rId37"/>
                     <a:stretch>
                       <a:fillRect/>
                     </a:stretch>
@@ -11637,7 +13057,7 @@
                     </pic:cNvPicPr>
                   </pic:nvPicPr>
                   <pic:blipFill>
-                    <a:blip r:embed="rId36"/>
+                    <a:blip r:embed="rId38"/>
                     <a:stretch>
                       <a:fillRect/>
                     </a:stretch>
@@ -11763,7 +13183,7 @@
                     </pic:cNvPicPr>
                   </pic:nvPicPr>
                   <pic:blipFill>
-                    <a:blip r:embed="rId36"/>
+                    <a:blip r:embed="rId38"/>
                     <a:stretch>
                       <a:fillRect/>
                     </a:stretch>
@@ -11857,7 +13277,7 @@
                     </pic:cNvPicPr>
                   </pic:nvPicPr>
                   <pic:blipFill>
-                    <a:blip r:embed="rId37"/>
+                    <a:blip r:embed="rId39"/>
                     <a:stretch>
                       <a:fillRect/>
                     </a:stretch>
@@ -11938,7 +13358,7 @@
                     </pic:cNvPicPr>
                   </pic:nvPicPr>
                   <pic:blipFill>
-                    <a:blip r:embed="rId38"/>
+                    <a:blip r:embed="rId40"/>
                     <a:stretch>
                       <a:fillRect/>
                     </a:stretch>
@@ -11987,7 +13407,7 @@
                     </pic:cNvPicPr>
                   </pic:nvPicPr>
                   <pic:blipFill>
-                    <a:blip r:embed="rId39"/>
+                    <a:blip r:embed="rId41"/>
                     <a:stretch>
                       <a:fillRect/>
                     </a:stretch>
@@ -12036,7 +13456,7 @@
                     </pic:cNvPicPr>
                   </pic:nvPicPr>
                   <pic:blipFill>
-                    <a:blip r:embed="rId40"/>
+                    <a:blip r:embed="rId42"/>
                     <a:stretch>
                       <a:fillRect/>
                     </a:stretch>
@@ -12112,7 +13532,7 @@
                     </pic:cNvPicPr>
                   </pic:nvPicPr>
                   <pic:blipFill>
-                    <a:blip r:embed="rId41"/>
+                    <a:blip r:embed="rId43"/>
                     <a:stretch>
                       <a:fillRect/>
                     </a:stretch>
@@ -12201,6 +13621,7 @@
     <w:p>
       <w:pPr>
         <w:numPr>
+          <w:ilvl w:val="0"/>
           <w:numId w:val="0"/>
         </w:numPr>
         <w:ind w:leftChars="0"/>
@@ -12379,7 +13800,7 @@
                     </pic:cNvPicPr>
                   </pic:nvPicPr>
                   <pic:blipFill>
-                    <a:blip r:embed="rId42">
+                    <a:blip r:embed="rId44">
                       <a:extLst>
                         <a:ext uri="{28A0092B-C50C-407E-A947-70E740481C1C}">
                           <a14:useLocalDpi xmlns:a14="http://schemas.microsoft.com/office/drawing/2010/main" val="0"/>
@@ -12756,7 +14177,7 @@
             <w:pict>
               <v:group id="_x0000_s1026" o:spid="_x0000_s1026" o:spt="203" style="position:absolute;left:0pt;margin-left:3.3pt;margin-top:4.05pt;height:75.2pt;width:250.9pt;z-index:251670528;mso-width-relative:page;mso-height-relative:page;" coordorigin="8389,377041" coordsize="5018,1504" o:gfxdata="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">
                 <o:lock v:ext="edit" aspectratio="f"/>
-                <v:roundrect id="_x0000_s1026" o:spid="_x0000_s1026" o:spt="2" style="position:absolute;left:9927;top:377041;height:469;width:2138;v-text-anchor:middle;" fillcolor="#FFFFFF [3201]" filled="t" stroked="t" coordsize="21600,21600" arcsize="0.166666666666667" o:gfxdata="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">
+                <v:roundrect id="_x0000_s1026" o:spid="_x0000_s1026" o:spt="2" style="position:absolute;left:9927;top:377041;height:469;width:2138;v-text-anchor:middle;" fillcolor="#FFFFFF [3201]" filled="t" stroked="t" coordsize="21600,21600" arcsize="0.166666666666667" o:gfxdata="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">
                   <v:fill on="t" focussize="0,0"/>
                   <v:stroke weight="1pt" color="#5B9BD5 [3204]" miterlimit="8" joinstyle="miter"/>
                   <v:imagedata o:title=""/>
@@ -12948,7 +14369,7 @@
                     </pic:cNvPicPr>
                   </pic:nvPicPr>
                   <pic:blipFill>
-                    <a:blip r:embed="rId43"/>
+                    <a:blip r:embed="rId45"/>
                     <a:stretch>
                       <a:fillRect/>
                     </a:stretch>
@@ -13008,7 +14429,7 @@
                     </pic:cNvPicPr>
                   </pic:nvPicPr>
                   <pic:blipFill>
-                    <a:blip r:embed="rId44"/>
+                    <a:blip r:embed="rId46"/>
                     <a:stretch>
                       <a:fillRect/>
                     </a:stretch>
@@ -13068,7 +14489,7 @@
                     </pic:cNvPicPr>
                   </pic:nvPicPr>
                   <pic:blipFill>
-                    <a:blip r:embed="rId45"/>
+                    <a:blip r:embed="rId47"/>
                     <a:srcRect r="24270" b="78168"/>
                     <a:stretch>
                       <a:fillRect/>
@@ -13317,7 +14738,7 @@
             <wp:extent cx="4932680" cy="2744470"/>
             <wp:effectExtent l="0" t="0" r="5080" b="13970"/>
             <wp:docPr id="28" name="Picture 28" descr="word2vec">
-              <a:hlinkClick xmlns:a="http://schemas.openxmlformats.org/drawingml/2006/main" r:id="rId46"/>
+              <a:hlinkClick xmlns:a="http://schemas.openxmlformats.org/drawingml/2006/main" r:id="rId48"/>
             </wp:docPr>
             <wp:cNvGraphicFramePr>
               <a:graphicFrameLocks xmlns:a="http://schemas.openxmlformats.org/drawingml/2006/main" noChangeAspect="1"/>
@@ -13332,7 +14753,7 @@
                     </pic:cNvPicPr>
                   </pic:nvPicPr>
                   <pic:blipFill>
-                    <a:blip r:embed="rId47">
+                    <a:blip r:embed="rId49">
                       <a:extLst>
                         <a:ext uri="{28A0092B-C50C-407E-A947-70E740481C1C}">
                           <a14:useLocalDpi xmlns:a14="http://schemas.microsoft.com/office/drawing/2010/main" val="0"/>
@@ -13435,7 +14856,7 @@
                     </pic:cNvPicPr>
                   </pic:nvPicPr>
                   <pic:blipFill>
-                    <a:blip r:embed="rId48"/>
+                    <a:blip r:embed="rId50"/>
                     <a:stretch>
                       <a:fillRect/>
                     </a:stretch>
@@ -13495,7 +14916,7 @@
                     </pic:cNvPicPr>
                   </pic:nvPicPr>
                   <pic:blipFill>
-                    <a:blip r:embed="rId49"/>
+                    <a:blip r:embed="rId51"/>
                     <a:stretch>
                       <a:fillRect/>
                     </a:stretch>
@@ -13685,7 +15106,7 @@
                     </pic:cNvPicPr>
                   </pic:nvPicPr>
                   <pic:blipFill>
-                    <a:blip r:embed="rId50">
+                    <a:blip r:embed="rId52">
                       <a:extLst>
                         <a:ext uri="{28A0092B-C50C-407E-A947-70E740481C1C}">
                           <a14:useLocalDpi xmlns:a14="http://schemas.microsoft.com/office/drawing/2010/main" val="0"/>
@@ -13744,7 +15165,7 @@
                     </pic:cNvPicPr>
                   </pic:nvPicPr>
                   <pic:blipFill>
-                    <a:blip r:embed="rId51"/>
+                    <a:blip r:embed="rId53"/>
                     <a:stretch>
                       <a:fillRect/>
                     </a:stretch>
@@ -13804,7 +15225,7 @@
                     </pic:cNvPicPr>
                   </pic:nvPicPr>
                   <pic:blipFill>
-                    <a:blip r:embed="rId52"/>
+                    <a:blip r:embed="rId54"/>
                     <a:stretch>
                       <a:fillRect/>
                     </a:stretch>
@@ -13862,7 +15283,7 @@
                     </pic:cNvPicPr>
                   </pic:nvPicPr>
                   <pic:blipFill>
-                    <a:blip r:embed="rId53"/>
+                    <a:blip r:embed="rId55"/>
                     <a:stretch>
                       <a:fillRect/>
                     </a:stretch>
@@ -13906,7 +15327,6 @@
       </w:tblGrid>
       <w:tr>
         <w:tblPrEx>
-          <w:shd w:val="clear" w:color="auto" w:fill="FFFFFF"/>
           <w:tblCellMar>
             <w:top w:w="0" w:type="dxa"/>
             <w:left w:w="0" w:type="dxa"/>
@@ -14630,7 +16050,7 @@
                     </pic:cNvPicPr>
                   </pic:nvPicPr>
                   <pic:blipFill>
-                    <a:blip r:embed="rId54" cstate="print">
+                    <a:blip r:embed="rId56" cstate="print">
                       <a:extLst>
                         <a:ext uri="{28A0092B-C50C-407E-A947-70E740481C1C}">
                           <a14:useLocalDpi xmlns:a14="http://schemas.microsoft.com/office/drawing/2010/main" val="0"/>
@@ -14665,6 +16085,7 @@
     <w:p>
       <w:pPr>
         <w:numPr>
+          <w:ilvl w:val="0"/>
           <w:numId w:val="0"/>
         </w:numPr>
         <w:rPr>
@@ -14676,6 +16097,7 @@
     <w:p>
       <w:pPr>
         <w:numPr>
+          <w:ilvl w:val="0"/>
           <w:numId w:val="0"/>
         </w:numPr>
         <w:rPr>
@@ -14687,6 +16109,7 @@
     <w:p>
       <w:pPr>
         <w:numPr>
+          <w:ilvl w:val="0"/>
           <w:numId w:val="0"/>
         </w:numPr>
         <w:rPr>
@@ -14722,17 +16145,216 @@
           <w:rFonts w:hint="default" w:hAnsi="Trebuchet MS" w:cs="Trebuchet MS" w:asciiTheme="minorAscii"/>
           <w:lang w:val="en-US"/>
         </w:rPr>
-        <w:t>Based on our efforts till now, We have achieved best accuracy of 61.8% . Going forward, Efforts will be made to achieve higher accuracy. M</w:t>
-      </w:r>
-      <w:bookmarkStart w:id="0" w:name="_GoBack"/>
-      <w:bookmarkEnd w:id="0"/>
-      <w:r>
-        <w:rPr>
-          <w:rFonts w:hint="default" w:hAnsi="Trebuchet MS" w:cs="Trebuchet MS" w:asciiTheme="minorAscii"/>
-          <w:lang w:val="en-US"/>
-        </w:rPr>
-        <w:t>ore model building and testing will be performed with focus on model construction parameters, layer selection and identifying correct node size. Other than Static word embeddings, Contextualized word embedding will be experimented with as well.</w:t>
-      </w:r>
+        <w:t>Based on our efforts till now, We have achieved best accuracy of 61.8% . Going forward, Efforts will be made to achieve higher accuracy. More model building and testing will be performed with focus on model construction parameters, layer selection and identifying correct node size. Other than Static word embeddings, Contextualized word embedding will be experimented with as well.</w:t>
+      </w:r>
+    </w:p>
+    <w:p>
+      <w:pPr>
+        <w:rPr>
+          <w:rFonts w:hint="default" w:hAnsi="Trebuchet MS" w:cs="Trebuchet MS" w:asciiTheme="minorAscii"/>
+          <w:lang w:val="en-US"/>
+        </w:rPr>
+      </w:pPr>
+    </w:p>
+    <w:p>
+      <w:pPr>
+        <w:numPr>
+          <w:ilvl w:val="0"/>
+          <w:numId w:val="0"/>
+        </w:numPr>
+        <w:rPr>
+          <w:rFonts w:hint="default" w:hAnsi="Trebuchet MS" w:cs="Trebuchet MS" w:asciiTheme="minorAscii"/>
+          <w:b/>
+          <w:bCs/>
+          <w:sz w:val="40"/>
+          <w:szCs w:val="40"/>
+          <w:lang w:val="en-US"/>
+        </w:rPr>
+      </w:pPr>
+      <w:r>
+        <w:rPr>
+          <w:rFonts w:hint="default" w:hAnsi="Trebuchet MS" w:cs="Trebuchet MS" w:asciiTheme="minorAscii"/>
+          <w:b/>
+          <w:bCs/>
+          <w:sz w:val="40"/>
+          <w:szCs w:val="40"/>
+          <w:lang w:val="en-US"/>
+        </w:rPr>
+        <w:t>6.   Code Submission</w:t>
+      </w:r>
+    </w:p>
+    <w:p>
+      <w:pPr>
+        <w:numPr>
+          <w:ilvl w:val="0"/>
+          <w:numId w:val="0"/>
+        </w:numPr>
+        <w:rPr>
+          <w:rFonts w:hint="default" w:hAnsi="Trebuchet MS" w:cs="Trebuchet MS" w:asciiTheme="minorAscii"/>
+          <w:b w:val="0"/>
+          <w:bCs w:val="0"/>
+          <w:sz w:val="22"/>
+          <w:szCs w:val="22"/>
+          <w:lang w:val="en-US"/>
+        </w:rPr>
+      </w:pPr>
+      <w:r>
+        <w:rPr>
+          <w:rFonts w:hint="default" w:hAnsi="Trebuchet MS" w:cs="Trebuchet MS" w:asciiTheme="minorAscii"/>
+          <w:b w:val="0"/>
+          <w:bCs w:val="0"/>
+          <w:sz w:val="22"/>
+          <w:szCs w:val="22"/>
+          <w:lang w:val="en-US"/>
+        </w:rPr>
+        <w:t>As a part of submission along with Interim report we are submitting 4 python notebooks.</w:t>
+      </w:r>
+    </w:p>
+    <w:p>
+      <w:pPr>
+        <w:numPr>
+          <w:ilvl w:val="0"/>
+          <w:numId w:val="9"/>
+        </w:numPr>
+        <w:rPr>
+          <w:rFonts w:hint="default" w:hAnsi="Trebuchet MS" w:cs="Trebuchet MS" w:asciiTheme="minorAscii"/>
+          <w:b w:val="0"/>
+          <w:bCs w:val="0"/>
+          <w:sz w:val="22"/>
+          <w:szCs w:val="22"/>
+          <w:lang w:val="en-US"/>
+        </w:rPr>
+      </w:pPr>
+      <w:r>
+        <w:rPr>
+          <w:rFonts w:hint="default" w:hAnsi="Trebuchet MS" w:cs="Trebuchet MS" w:asciiTheme="minorAscii"/>
+          <w:b w:val="0"/>
+          <w:bCs w:val="0"/>
+          <w:sz w:val="22"/>
+          <w:szCs w:val="22"/>
+          <w:lang w:val="en-US"/>
+        </w:rPr>
+        <w:t xml:space="preserve">CapstoneProject_preprocessing.ipynb : This consists of data visualization, data cleaning and generation of feature vectors. This cleansed data is saved as </w:t>
+      </w:r>
+      <w:r>
+        <w:rPr>
+          <w:rFonts w:hint="default" w:hAnsi="Trebuchet MS" w:asciiTheme="minorAscii"/>
+          <w:b w:val="0"/>
+          <w:bCs w:val="0"/>
+          <w:sz w:val="22"/>
+          <w:szCs w:val="22"/>
+          <w:lang w:val="en-US"/>
+        </w:rPr>
+        <w:t>cleansed_data.csv</w:t>
+      </w:r>
+    </w:p>
+    <w:p>
+      <w:pPr>
+        <w:numPr>
+          <w:ilvl w:val="0"/>
+          <w:numId w:val="9"/>
+        </w:numPr>
+        <w:rPr>
+          <w:rFonts w:hint="default" w:hAnsi="Trebuchet MS" w:cs="Trebuchet MS" w:asciiTheme="minorAscii"/>
+          <w:b w:val="0"/>
+          <w:bCs w:val="0"/>
+          <w:sz w:val="22"/>
+          <w:szCs w:val="22"/>
+          <w:lang w:val="en-US"/>
+        </w:rPr>
+      </w:pPr>
+      <w:r>
+        <w:rPr>
+          <w:rFonts w:hint="default" w:hAnsi="Trebuchet MS" w:cs="Trebuchet MS" w:asciiTheme="minorAscii"/>
+          <w:b w:val="0"/>
+          <w:bCs w:val="0"/>
+          <w:sz w:val="22"/>
+          <w:szCs w:val="22"/>
+          <w:lang w:val="en-US"/>
+        </w:rPr>
+        <w:t xml:space="preserve">Capstone_Modelling.ipynb: It reads </w:t>
+      </w:r>
+      <w:r>
+        <w:rPr>
+          <w:rFonts w:hint="default" w:hAnsi="Trebuchet MS" w:asciiTheme="minorAscii"/>
+          <w:b w:val="0"/>
+          <w:bCs w:val="0"/>
+          <w:sz w:val="22"/>
+          <w:szCs w:val="22"/>
+          <w:lang w:val="en-US"/>
+        </w:rPr>
+        <w:t>cleansed_data.csv , runs TP-IDF vectorization and runs all models mentioned in Modelling section of this document.</w:t>
+      </w:r>
+    </w:p>
+    <w:p>
+      <w:pPr>
+        <w:numPr>
+          <w:ilvl w:val="0"/>
+          <w:numId w:val="9"/>
+        </w:numPr>
+        <w:rPr>
+          <w:rFonts w:hint="default" w:hAnsi="Trebuchet MS" w:cs="Trebuchet MS" w:asciiTheme="minorAscii"/>
+          <w:b w:val="0"/>
+          <w:bCs w:val="0"/>
+          <w:sz w:val="22"/>
+          <w:szCs w:val="22"/>
+          <w:lang w:val="en-US"/>
+        </w:rPr>
+      </w:pPr>
+      <w:r>
+        <w:rPr>
+          <w:rFonts w:hint="default" w:hAnsi="Trebuchet MS" w:cs="Trebuchet MS" w:asciiTheme="minorAscii"/>
+          <w:b w:val="0"/>
+          <w:bCs w:val="0"/>
+          <w:sz w:val="22"/>
+          <w:szCs w:val="22"/>
+          <w:lang w:val="en-US"/>
+        </w:rPr>
+        <w:t>CapstoneProjectEmbedding_LSTM.ipynb: This is a standalone document. It consists of data preprocessing and models with embeddings . Embedding layers acts as input to LSTM layer</w:t>
+      </w:r>
+    </w:p>
+    <w:p>
+      <w:pPr>
+        <w:numPr>
+          <w:ilvl w:val="0"/>
+          <w:numId w:val="9"/>
+        </w:numPr>
+        <w:rPr>
+          <w:rFonts w:hint="default" w:hAnsi="Trebuchet MS" w:cs="Trebuchet MS" w:asciiTheme="minorAscii"/>
+          <w:b w:val="0"/>
+          <w:bCs w:val="0"/>
+          <w:sz w:val="22"/>
+          <w:szCs w:val="22"/>
+          <w:lang w:val="en-US"/>
+        </w:rPr>
+      </w:pPr>
+      <w:r>
+        <w:rPr>
+          <w:rFonts w:hint="default" w:hAnsi="Trebuchet MS" w:cs="Trebuchet MS" w:asciiTheme="minorAscii"/>
+          <w:b w:val="0"/>
+          <w:bCs w:val="0"/>
+          <w:sz w:val="22"/>
+          <w:szCs w:val="22"/>
+          <w:lang w:val="en-US"/>
+        </w:rPr>
+        <w:t>CapstoneProjectEmbedding_BiLSTM.ipynb: This is a standalone document. It consists of data preprocessing and models with embeddings . Embedding layers acts as input to BiLSTM layer</w:t>
+      </w:r>
+    </w:p>
+    <w:p>
+      <w:pPr>
+        <w:numPr>
+          <w:ilvl w:val="0"/>
+          <w:numId w:val="0"/>
+        </w:numPr>
+        <w:rPr>
+          <w:rFonts w:hint="default" w:hAnsi="Trebuchet MS" w:cs="Trebuchet MS" w:asciiTheme="minorAscii"/>
+          <w:b w:val="0"/>
+          <w:bCs w:val="0"/>
+          <w:sz w:val="22"/>
+          <w:szCs w:val="22"/>
+          <w:lang w:val="en-US"/>
+        </w:rPr>
+      </w:pPr>
     </w:p>
     <w:sectPr>
       <w:pgSz w:w="12240" w:h="15840"/>
@@ -14790,22 +16412,6 @@
                       <a:ln w="6350">
                         <a:noFill/>
                       </a:ln>
-                      <a:extLst>
-                        <a:ext uri="{909E8E84-426E-40DD-AFC4-6F175D3DCCD1}">
-                          <a14:hiddenFill xmlns:a14="http://schemas.microsoft.com/office/drawing/2010/main">
-                            <a:solidFill>
-                              <a:schemeClr val="lt1"/>
-                            </a:solidFill>
-                          </a14:hiddenFill>
-                        </a:ext>
-                        <a:ext uri="{91240B29-F687-4F45-9708-019B960494DF}">
-                          <a14:hiddenLine xmlns:a14="http://schemas.microsoft.com/office/drawing/2010/main" w="6350">
-                            <a:solidFill>
-                              <a:prstClr val="black"/>
-                            </a:solidFill>
-                          </a14:hiddenLine>
-                        </a:ext>
-                      </a:extLst>
                     </wps:spPr>
                     <wps:style>
                       <a:lnRef idx="0">
@@ -14875,7 +16481,7 @@
         </mc:Choice>
         <mc:Fallback>
           <w:pict>
-            <v:shape id="_x0000_s1026" o:spid="_x0000_s1026" o:spt="202" type="#_x0000_t202" style="position:absolute;left:0pt;margin-top:0pt;height:144pt;width:144pt;mso-position-horizontal:right;mso-position-horizontal-relative:margin;mso-wrap-style:none;z-index:251658240;mso-width-relative:page;mso-height-relative:page;" filled="f" stroked="f" coordsize="21600,21600" o:gfxdata="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">
+            <v:shape id="_x0000_s1026" o:spid="_x0000_s1026" o:spt="202" type="#_x0000_t202" style="position:absolute;left:0pt;margin-top:0pt;height:144pt;width:144pt;mso-position-horizontal:right;mso-position-horizontal-relative:margin;mso-wrap-style:none;z-index:251658240;mso-width-relative:page;mso-height-relative:page;" filled="f" stroked="f" coordsize="21600,21600" o:gfxdata="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">
               <v:fill on="f" focussize="0,0"/>
               <v:stroke on="f" weight="0.5pt"/>
               <v:imagedata o:title=""/>
@@ -14966,6 +16572,18 @@
     </w:lvl>
   </w:abstractNum>
   <w:abstractNum w:abstractNumId="2">
+    <w:nsid w:val="F80694FF"/>
+    <w:multiLevelType w:val="singleLevel"/>
+    <w:tmpl w:val="F80694FF"/>
+    <w:lvl w:ilvl="0" w:tentative="0">
+      <w:start w:val="1"/>
+      <w:numFmt w:val="decimal"/>
+      <w:suff w:val="space"/>
+      <w:lvlText w:val="%1."/>
+      <w:lvlJc w:val="left"/>
+    </w:lvl>
+  </w:abstractNum>
+  <w:abstractNum w:abstractNumId="3">
     <w:nsid w:val="00F14272"/>
     <w:multiLevelType w:val="multilevel"/>
     <w:tmpl w:val="00F14272"/>
@@ -15051,7 +16669,7 @@
       </w:pPr>
     </w:lvl>
   </w:abstractNum>
-  <w:abstractNum w:abstractNumId="3">
+  <w:abstractNum w:abstractNumId="4">
     <w:nsid w:val="12DE6FA7"/>
     <w:multiLevelType w:val="singleLevel"/>
     <w:tmpl w:val="12DE6FA7"/>
@@ -15063,7 +16681,7 @@
       <w:lvlJc w:val="left"/>
     </w:lvl>
   </w:abstractNum>
-  <w:abstractNum w:abstractNumId="4">
+  <w:abstractNum w:abstractNumId="5">
     <w:nsid w:val="666B4E7C"/>
     <w:multiLevelType w:val="singleLevel"/>
     <w:tmpl w:val="666B4E7C"/>
@@ -15075,7 +16693,7 @@
       <w:lvlJc w:val="left"/>
     </w:lvl>
   </w:abstractNum>
-  <w:abstractNum w:abstractNumId="5">
+  <w:abstractNum w:abstractNumId="6">
     <w:nsid w:val="684D0BCF"/>
     <w:multiLevelType w:val="multilevel"/>
     <w:tmpl w:val="684D0BCF"/>
@@ -15215,7 +16833,7 @@
       </w:rPr>
     </w:lvl>
   </w:abstractNum>
-  <w:abstractNum w:abstractNumId="6">
+  <w:abstractNum w:abstractNumId="7">
     <w:nsid w:val="717D2218"/>
     <w:multiLevelType w:val="multilevel"/>
     <w:tmpl w:val="717D2218"/>
@@ -15328,7 +16946,7 @@
       </w:rPr>
     </w:lvl>
   </w:abstractNum>
-  <w:abstractNum w:abstractNumId="7">
+  <w:abstractNum w:abstractNumId="8">
     <w:nsid w:val="763D2ACC"/>
     <w:multiLevelType w:val="multilevel"/>
     <w:tmpl w:val="763D2ACC"/>
@@ -15478,10 +17096,10 @@
     </w:lvl>
   </w:abstractNum>
   <w:num w:numId="1">
-    <w:abstractNumId w:val="5"/>
+    <w:abstractNumId w:val="6"/>
   </w:num>
   <w:num w:numId="2">
-    <w:abstractNumId w:val="3"/>
+    <w:abstractNumId w:val="4"/>
   </w:num>
   <w:num w:numId="3">
     <w:abstractNumId w:val="0"/>
@@ -15490,16 +17108,19 @@
     <w:abstractNumId w:val="1"/>
   </w:num>
   <w:num w:numId="5">
-    <w:abstractNumId w:val="4"/>
+    <w:abstractNumId w:val="5"/>
   </w:num>
   <w:num w:numId="6">
+    <w:abstractNumId w:val="8"/>
+  </w:num>
+  <w:num w:numId="7">
+    <w:abstractNumId w:val="3"/>
+  </w:num>
+  <w:num w:numId="8">
     <w:abstractNumId w:val="7"/>
   </w:num>
-  <w:num w:numId="7">
+  <w:num w:numId="9">
     <w:abstractNumId w:val="2"/>
-  </w:num>
-  <w:num w:numId="8">
-    <w:abstractNumId w:val="6"/>
   </w:num>
 </w:numbering>
 </file>
@@ -15509,7 +17130,7 @@
   <w:docDefaults>
     <w:rPrDefault>
       <w:rPr>
-        <w:rFonts w:asciiTheme="minorHAnsi" w:hAnsiTheme="minorHAnsi" w:eastAsiaTheme="minorHAnsi" w:cstheme="minorBidi"/>
+        <w:rFonts w:ascii="Times New Roman" w:hAnsi="Times New Roman" w:eastAsia="SimSun" w:cs="Times New Roman"/>
       </w:rPr>
     </w:rPrDefault>
   </w:docDefaults>
@@ -15545,8 +17166,8 @@
     <w:lsdException w:uiPriority="99" w:name="Normal Indent"/>
     <w:lsdException w:uiPriority="99" w:name="footnote text"/>
     <w:lsdException w:uiPriority="99" w:name="annotation text"/>
-    <w:lsdException w:uiPriority="99" w:name="header"/>
-    <w:lsdException w:uiPriority="99" w:name="footer"/>
+    <w:lsdException w:qFormat="1" w:uiPriority="99" w:name="header"/>
+    <w:lsdException w:qFormat="1" w:uiPriority="99" w:name="footer"/>
     <w:lsdException w:uiPriority="99" w:name="index heading"/>
     <w:lsdException w:qFormat="1" w:uiPriority="35" w:name="caption"/>
     <w:lsdException w:uiPriority="99" w:name="table of figures"/>
@@ -15617,7 +17238,7 @@
     <w:lsdException w:uiPriority="99" w:name="HTML Sample"/>
     <w:lsdException w:uiPriority="99" w:name="HTML Typewriter"/>
     <w:lsdException w:uiPriority="99" w:name="HTML Variable"/>
-    <w:lsdException w:uiPriority="99" w:name="Normal Table"/>
+    <w:lsdException w:qFormat="1" w:uiPriority="99" w:name="Normal Table"/>
     <w:lsdException w:uiPriority="99" w:name="annotation subject"/>
     <w:lsdException w:uiPriority="99" w:name="Table Simple 1"/>
     <w:lsdException w:uiPriority="99" w:name="Table Simple 2"/>
@@ -15662,7 +17283,7 @@
     <w:lsdException w:uiPriority="99" w:name="Table Web 2"/>
     <w:lsdException w:uiPriority="99" w:name="Table Web 3"/>
     <w:lsdException w:qFormat="1" w:uiPriority="99" w:name="Balloon Text"/>
-    <w:lsdException w:uiPriority="39" w:semiHidden="0" w:name="Table Grid"/>
+    <w:lsdException w:qFormat="1" w:uiPriority="39" w:semiHidden="0" w:name="Table Grid"/>
     <w:lsdException w:uiPriority="99" w:name="Table Theme"/>
     <w:lsdException w:unhideWhenUsed="0" w:uiPriority="60" w:semiHidden="0" w:name="Light Shading"/>
     <w:lsdException w:unhideWhenUsed="0" w:uiPriority="61" w:semiHidden="0" w:name="Light List"/>
@@ -15828,6 +17449,7 @@
     <w:name w:val="Normal Table"/>
     <w:semiHidden/>
     <w:unhideWhenUsed/>
+    <w:qFormat/>
     <w:uiPriority w:val="99"/>
     <w:tblPr>
       <w:tblCellMar>
@@ -15860,6 +17482,7 @@
     <w:basedOn w:val="1"/>
     <w:semiHidden/>
     <w:unhideWhenUsed/>
+    <w:qFormat/>
     <w:uiPriority w:val="99"/>
     <w:pPr>
       <w:tabs>
@@ -15879,6 +17502,7 @@
     <w:basedOn w:val="1"/>
     <w:semiHidden/>
     <w:unhideWhenUsed/>
+    <w:qFormat/>
     <w:uiPriority w:val="99"/>
     <w:pPr>
       <w:tabs>
@@ -15967,6 +17591,7 @@
     <w:name w:val="Table Grid"/>
     <w:basedOn w:val="12"/>
     <w:unhideWhenUsed/>
+    <w:qFormat/>
     <w:uiPriority w:val="39"/>
     <w:pPr>
       <w:spacing w:after="0" w:line="240" w:lineRule="auto"/>
@@ -15984,6 +17609,7 @@
   </w:style>
   <w:style w:type="paragraph" w:customStyle="1" w:styleId="14">
     <w:name w:val="Default"/>
+    <w:qFormat/>
     <w:uiPriority w:val="0"/>
     <w:pPr>
       <w:autoSpaceDE w:val="0"/>

</xml_diff>